<commit_message>
extracting data from kaggle csv
</commit_message>
<xml_diff>
--- a/Group6_Draft_Project_Proposal.docx
+++ b/Group6_Draft_Project_Proposal.docx
@@ -87,47 +87,7 @@
           <w:sz w:val="22"/>
           <w:szCs w:val="22"/>
         </w:rPr>
-        <w:t xml:space="preserve">Ryan Gonzalez, Benjamin </w:t>
-      </w:r>
-      <w:proofErr w:type="spellStart"/>
-      <w:r>
-        <w:rPr>
-          <w:rFonts w:ascii="Trebuchet MS" w:hAnsi="Trebuchet MS"/>
-          <w:color w:val="1D1C1D"/>
-          <w:sz w:val="22"/>
-          <w:szCs w:val="22"/>
-        </w:rPr>
-        <w:t>Kramskoi</w:t>
-      </w:r>
-      <w:proofErr w:type="spellEnd"/>
-      <w:r>
-        <w:rPr>
-          <w:rFonts w:ascii="Trebuchet MS" w:hAnsi="Trebuchet MS"/>
-          <w:color w:val="1D1C1D"/>
-          <w:sz w:val="22"/>
-          <w:szCs w:val="22"/>
-        </w:rPr>
-        <w:t xml:space="preserve">, Saroja </w:t>
-      </w:r>
-      <w:proofErr w:type="spellStart"/>
-      <w:r>
-        <w:rPr>
-          <w:rFonts w:ascii="Trebuchet MS" w:hAnsi="Trebuchet MS"/>
-          <w:color w:val="1D1C1D"/>
-          <w:sz w:val="22"/>
-          <w:szCs w:val="22"/>
-        </w:rPr>
-        <w:t>Shreenivasan</w:t>
-      </w:r>
-      <w:proofErr w:type="spellEnd"/>
-      <w:r>
-        <w:rPr>
-          <w:rFonts w:ascii="Trebuchet MS" w:hAnsi="Trebuchet MS"/>
-          <w:color w:val="1D1C1D"/>
-          <w:sz w:val="22"/>
-          <w:szCs w:val="22"/>
-        </w:rPr>
-        <w:t>, Celeste Muniz-Lithgow</w:t>
+        <w:t>Ryan Gonzalez, Benjamin Kramskoi, Saroja Shreenivasan, Celeste Muniz-Lithgow</w:t>
       </w:r>
     </w:p>
     <w:p>
@@ -209,7 +169,6 @@
         </w:rPr>
         <w:t>popularity(</w:t>
       </w:r>
-      <w:proofErr w:type="spellStart"/>
       <w:proofErr w:type="gramEnd"/>
       <w:r>
         <w:rPr>
@@ -218,37 +177,7 @@
           <w:sz w:val="22"/>
           <w:szCs w:val="22"/>
         </w:rPr>
-        <w:t>to_read</w:t>
-      </w:r>
-      <w:proofErr w:type="spellEnd"/>
-      <w:r>
-        <w:rPr>
-          <w:rFonts w:ascii="Trebuchet MS" w:hAnsi="Trebuchet MS"/>
-          <w:color w:val="1D1C1D"/>
-          <w:sz w:val="22"/>
-          <w:szCs w:val="22"/>
-        </w:rPr>
-        <w:t xml:space="preserve"> list), genre, price, number of pages, language and </w:t>
-      </w:r>
-      <w:proofErr w:type="spellStart"/>
-      <w:r>
-        <w:rPr>
-          <w:rFonts w:ascii="Trebuchet MS" w:hAnsi="Trebuchet MS"/>
-          <w:color w:val="1D1C1D"/>
-          <w:sz w:val="22"/>
-          <w:szCs w:val="22"/>
-        </w:rPr>
-        <w:t>best selling</w:t>
-      </w:r>
-      <w:proofErr w:type="spellEnd"/>
-      <w:r>
-        <w:rPr>
-          <w:rFonts w:ascii="Trebuchet MS" w:hAnsi="Trebuchet MS"/>
-          <w:color w:val="1D1C1D"/>
-          <w:sz w:val="22"/>
-          <w:szCs w:val="22"/>
-        </w:rPr>
-        <w:t xml:space="preserve"> books by genre. </w:t>
+        <w:t>to_read list), genre, price, number of pages, language and best selling books by genre. </w:t>
       </w:r>
     </w:p>
     <w:p>
@@ -275,7 +204,7 @@
         <w:pStyle w:val="NormalWeb"/>
         <w:numPr>
           <w:ilvl w:val="0"/>
-          <w:numId w:val="1"/>
+          <w:numId w:val="4"/>
         </w:numPr>
         <w:spacing w:before="60" w:beforeAutospacing="0" w:after="0" w:afterAutospacing="0"/>
         <w:jc w:val="both"/>
@@ -288,36 +217,6 @@
         </w:rPr>
       </w:pPr>
       <w:hyperlink r:id="rId5" w:history="1">
-        <w:r>
-          <w:rPr>
-            <w:rStyle w:val="Hyperlink"/>
-            <w:rFonts w:ascii="Trebuchet MS" w:hAnsi="Trebuchet MS"/>
-            <w:color w:val="1155CC"/>
-            <w:sz w:val="22"/>
-            <w:szCs w:val="22"/>
-          </w:rPr>
-          <w:t>https://www.kaggle.com/zygmunt/goodbooks-10k?select=to_read.csv</w:t>
-        </w:r>
-      </w:hyperlink>
-    </w:p>
-    <w:p>
-      <w:pPr>
-        <w:pStyle w:val="NormalWeb"/>
-        <w:numPr>
-          <w:ilvl w:val="0"/>
-          <w:numId w:val="1"/>
-        </w:numPr>
-        <w:spacing w:before="0" w:beforeAutospacing="0" w:after="0" w:afterAutospacing="0"/>
-        <w:jc w:val="both"/>
-        <w:textAlignment w:val="baseline"/>
-        <w:rPr>
-          <w:rFonts w:ascii="Trebuchet MS" w:hAnsi="Trebuchet MS"/>
-          <w:color w:val="1D1C1D"/>
-          <w:sz w:val="22"/>
-          <w:szCs w:val="22"/>
-        </w:rPr>
-      </w:pPr>
-      <w:hyperlink r:id="rId6" w:history="1">
         <w:r>
           <w:rPr>
             <w:rStyle w:val="Hyperlink"/>
@@ -329,13 +228,22 @@
           <w:t>https://www.kaggle.com/jealousleopard/goodreadsbooks</w:t>
         </w:r>
       </w:hyperlink>
+      <w:r>
+        <w:rPr>
+          <w:rFonts w:ascii="Trebuchet MS" w:hAnsi="Trebuchet MS"/>
+          <w:color w:val="1D1C1D"/>
+          <w:sz w:val="22"/>
+          <w:szCs w:val="22"/>
+        </w:rPr>
+        <w:t> </w:t>
+      </w:r>
     </w:p>
     <w:p>
       <w:pPr>
         <w:pStyle w:val="NormalWeb"/>
         <w:numPr>
           <w:ilvl w:val="0"/>
-          <w:numId w:val="1"/>
+          <w:numId w:val="4"/>
         </w:numPr>
         <w:spacing w:before="0" w:beforeAutospacing="0" w:after="0" w:afterAutospacing="0"/>
         <w:jc w:val="both"/>
@@ -347,7 +255,7 @@
           <w:szCs w:val="22"/>
         </w:rPr>
       </w:pPr>
-      <w:hyperlink r:id="rId7" w:history="1">
+      <w:hyperlink r:id="rId6" w:history="1">
         <w:r>
           <w:rPr>
             <w:rStyle w:val="Hyperlink"/>
@@ -365,7 +273,124 @@
         <w:pStyle w:val="NormalWeb"/>
         <w:numPr>
           <w:ilvl w:val="0"/>
-          <w:numId w:val="1"/>
+          <w:numId w:val="4"/>
+        </w:numPr>
+        <w:spacing w:before="0" w:beforeAutospacing="0" w:after="0" w:afterAutospacing="0"/>
+        <w:jc w:val="both"/>
+        <w:textAlignment w:val="baseline"/>
+        <w:rPr>
+          <w:rFonts w:ascii="Trebuchet MS" w:hAnsi="Trebuchet MS"/>
+          <w:color w:val="1D1C1D"/>
+          <w:sz w:val="22"/>
+          <w:szCs w:val="22"/>
+        </w:rPr>
+      </w:pPr>
+      <w:hyperlink r:id="rId7" w:history="1">
+        <w:r>
+          <w:rPr>
+            <w:rStyle w:val="Hyperlink"/>
+            <w:rFonts w:ascii="Trebuchet MS" w:hAnsi="Trebuchet MS"/>
+            <w:color w:val="1155CC"/>
+            <w:sz w:val="22"/>
+            <w:szCs w:val="22"/>
+          </w:rPr>
+          <w:t>https://en.m.wikipedia.org/wiki/Lists_of_The_New_York_Times_Fiction_Best_Sellers</w:t>
+        </w:r>
+      </w:hyperlink>
+      <w:r>
+        <w:rPr>
+          <w:rFonts w:ascii="Trebuchet MS" w:hAnsi="Trebuchet MS"/>
+          <w:color w:val="1D1C1D"/>
+          <w:sz w:val="22"/>
+          <w:szCs w:val="22"/>
+        </w:rPr>
+        <w:t> </w:t>
+      </w:r>
+    </w:p>
+    <w:p>
+      <w:pPr>
+        <w:pStyle w:val="NormalWeb"/>
+        <w:numPr>
+          <w:ilvl w:val="0"/>
+          <w:numId w:val="4"/>
+        </w:numPr>
+        <w:spacing w:before="0" w:beforeAutospacing="0" w:after="0" w:afterAutospacing="0"/>
+        <w:jc w:val="both"/>
+        <w:textAlignment w:val="baseline"/>
+        <w:rPr>
+          <w:rFonts w:ascii="Trebuchet MS" w:hAnsi="Trebuchet MS"/>
+          <w:color w:val="1D1C1D"/>
+          <w:sz w:val="22"/>
+          <w:szCs w:val="22"/>
+        </w:rPr>
+      </w:pPr>
+      <w:hyperlink r:id="rId8" w:history="1">
+        <w:r>
+          <w:rPr>
+            <w:rStyle w:val="Hyperlink"/>
+            <w:rFonts w:ascii="Trebuchet MS" w:hAnsi="Trebuchet MS"/>
+            <w:color w:val="1155CC"/>
+            <w:sz w:val="22"/>
+            <w:szCs w:val="22"/>
+          </w:rPr>
+          <w:t>https://en.m.wikipedia.org/wiki/Oprah%27s_Book_Club</w:t>
+        </w:r>
+      </w:hyperlink>
+      <w:r>
+        <w:rPr>
+          <w:rFonts w:ascii="Trebuchet MS" w:hAnsi="Trebuchet MS"/>
+          <w:color w:val="1D1C1D"/>
+          <w:sz w:val="22"/>
+          <w:szCs w:val="22"/>
+        </w:rPr>
+        <w:t> </w:t>
+      </w:r>
+    </w:p>
+    <w:p>
+      <w:pPr>
+        <w:pStyle w:val="NormalWeb"/>
+        <w:numPr>
+          <w:ilvl w:val="0"/>
+          <w:numId w:val="4"/>
+        </w:numPr>
+        <w:spacing w:before="0" w:beforeAutospacing="0" w:after="0" w:afterAutospacing="0"/>
+        <w:jc w:val="both"/>
+        <w:textAlignment w:val="baseline"/>
+        <w:rPr>
+          <w:rFonts w:ascii="Trebuchet MS" w:hAnsi="Trebuchet MS"/>
+          <w:color w:val="1D1C1D"/>
+          <w:sz w:val="22"/>
+          <w:szCs w:val="22"/>
+        </w:rPr>
+      </w:pPr>
+      <w:hyperlink r:id="rId9" w:history="1">
+        <w:r>
+          <w:rPr>
+            <w:rStyle w:val="Hyperlink"/>
+            <w:rFonts w:ascii="Trebuchet MS" w:hAnsi="Trebuchet MS"/>
+            <w:color w:val="1155CC"/>
+            <w:sz w:val="22"/>
+            <w:szCs w:val="22"/>
+          </w:rPr>
+          <w:t>https://en.m.wikipedia.org/wiki/Publishers_Weekly_list_of_bestselling_novels_in_the_United_States_in_the_1910s</w:t>
+        </w:r>
+      </w:hyperlink>
+      <w:r>
+        <w:rPr>
+          <w:rFonts w:ascii="Trebuchet MS" w:hAnsi="Trebuchet MS"/>
+          <w:color w:val="1D1C1D"/>
+          <w:sz w:val="22"/>
+          <w:szCs w:val="22"/>
+        </w:rPr>
+        <w:t> </w:t>
+      </w:r>
+    </w:p>
+    <w:p>
+      <w:pPr>
+        <w:pStyle w:val="NormalWeb"/>
+        <w:numPr>
+          <w:ilvl w:val="0"/>
+          <w:numId w:val="4"/>
         </w:numPr>
         <w:spacing w:before="0" w:beforeAutospacing="0" w:after="60" w:afterAutospacing="0"/>
         <w:jc w:val="both"/>
@@ -377,14 +402,26 @@
           <w:szCs w:val="22"/>
         </w:rPr>
       </w:pPr>
-      <w:r>
-        <w:rPr>
-          <w:rFonts w:ascii="Trebuchet MS" w:hAnsi="Trebuchet MS"/>
-          <w:color w:val="1D1C1D"/>
-          <w:sz w:val="22"/>
-          <w:szCs w:val="22"/>
-        </w:rPr>
-        <w:t>https://www.goodreads.com/</w:t>
+      <w:hyperlink r:id="rId10" w:history="1">
+        <w:r>
+          <w:rPr>
+            <w:rStyle w:val="Hyperlink"/>
+            <w:rFonts w:ascii="Trebuchet MS" w:hAnsi="Trebuchet MS"/>
+            <w:color w:val="1155CC"/>
+            <w:sz w:val="22"/>
+            <w:szCs w:val="22"/>
+          </w:rPr>
+          <w:t>https://isbndb.com/isbn-database</w:t>
+        </w:r>
+      </w:hyperlink>
+      <w:r>
+        <w:rPr>
+          <w:rFonts w:ascii="Trebuchet MS" w:hAnsi="Trebuchet MS"/>
+          <w:color w:val="1D1C1D"/>
+          <w:sz w:val="22"/>
+          <w:szCs w:val="22"/>
+        </w:rPr>
+        <w:t> </w:t>
       </w:r>
     </w:p>
     <w:p>
@@ -411,7 +448,7 @@
         <w:pStyle w:val="NormalWeb"/>
         <w:numPr>
           <w:ilvl w:val="0"/>
-          <w:numId w:val="2"/>
+          <w:numId w:val="5"/>
         </w:numPr>
         <w:spacing w:before="60" w:beforeAutospacing="0" w:after="0" w:afterAutospacing="0"/>
         <w:jc w:val="both"/>
@@ -430,27 +467,7 @@
           <w:sz w:val="22"/>
           <w:szCs w:val="22"/>
         </w:rPr>
-        <w:t xml:space="preserve">Extract - using python from </w:t>
-      </w:r>
-      <w:proofErr w:type="spellStart"/>
-      <w:r>
-        <w:rPr>
-          <w:rFonts w:ascii="Trebuchet MS" w:hAnsi="Trebuchet MS"/>
-          <w:color w:val="1D1C1D"/>
-          <w:sz w:val="22"/>
-          <w:szCs w:val="22"/>
-        </w:rPr>
-        <w:t>kaggle</w:t>
-      </w:r>
-      <w:proofErr w:type="spellEnd"/>
-      <w:r>
-        <w:rPr>
-          <w:rFonts w:ascii="Trebuchet MS" w:hAnsi="Trebuchet MS"/>
-          <w:color w:val="1D1C1D"/>
-          <w:sz w:val="22"/>
-          <w:szCs w:val="22"/>
-        </w:rPr>
-        <w:t xml:space="preserve"> and web scraping </w:t>
+        <w:t xml:space="preserve">Extract - using python from kaggle and web scraping </w:t>
       </w:r>
       <w:proofErr w:type="gramStart"/>
       <w:r>
@@ -460,19 +477,8 @@
           <w:sz w:val="22"/>
           <w:szCs w:val="22"/>
         </w:rPr>
-        <w:t xml:space="preserve">from  </w:t>
-      </w:r>
-      <w:proofErr w:type="spellStart"/>
-      <w:r>
-        <w:rPr>
-          <w:rFonts w:ascii="Trebuchet MS" w:hAnsi="Trebuchet MS"/>
-          <w:color w:val="1D1C1D"/>
-          <w:sz w:val="22"/>
-          <w:szCs w:val="22"/>
-        </w:rPr>
-        <w:t>barnes</w:t>
-      </w:r>
-      <w:proofErr w:type="spellEnd"/>
+        <w:t>from  barnes</w:t>
+      </w:r>
       <w:proofErr w:type="gramEnd"/>
       <w:r>
         <w:rPr>
@@ -489,7 +495,7 @@
         <w:pStyle w:val="NormalWeb"/>
         <w:numPr>
           <w:ilvl w:val="0"/>
-          <w:numId w:val="2"/>
+          <w:numId w:val="5"/>
         </w:numPr>
         <w:spacing w:before="0" w:beforeAutospacing="0" w:after="0" w:afterAutospacing="0"/>
         <w:jc w:val="both"/>
@@ -508,27 +514,7 @@
           <w:sz w:val="22"/>
           <w:szCs w:val="22"/>
         </w:rPr>
-        <w:t xml:space="preserve">Transform - using pandas, python, </w:t>
-      </w:r>
-      <w:proofErr w:type="spellStart"/>
-      <w:r>
-        <w:rPr>
-          <w:rFonts w:ascii="Trebuchet MS" w:hAnsi="Trebuchet MS"/>
-          <w:color w:val="1D1C1D"/>
-          <w:sz w:val="22"/>
-          <w:szCs w:val="22"/>
-        </w:rPr>
-        <w:t>sql</w:t>
-      </w:r>
-      <w:proofErr w:type="spellEnd"/>
-      <w:r>
-        <w:rPr>
-          <w:rFonts w:ascii="Trebuchet MS" w:hAnsi="Trebuchet MS"/>
-          <w:color w:val="1D1C1D"/>
-          <w:sz w:val="22"/>
-          <w:szCs w:val="22"/>
-        </w:rPr>
-        <w:t xml:space="preserve"> and transform the data that is extracted</w:t>
+        <w:t>Transform - using pandas, python, sql and transform the data that is extracted</w:t>
       </w:r>
     </w:p>
     <w:p>
@@ -536,7 +522,7 @@
         <w:pStyle w:val="NormalWeb"/>
         <w:numPr>
           <w:ilvl w:val="0"/>
-          <w:numId w:val="2"/>
+          <w:numId w:val="5"/>
         </w:numPr>
         <w:spacing w:before="0" w:beforeAutospacing="0" w:after="60" w:afterAutospacing="0"/>
         <w:jc w:val="both"/>
@@ -555,27 +541,7 @@
           <w:sz w:val="22"/>
           <w:szCs w:val="22"/>
         </w:rPr>
-        <w:t xml:space="preserve">Load - make a connection between pandas and </w:t>
-      </w:r>
-      <w:proofErr w:type="spellStart"/>
-      <w:r>
-        <w:rPr>
-          <w:rFonts w:ascii="Trebuchet MS" w:hAnsi="Trebuchet MS"/>
-          <w:color w:val="1D1C1D"/>
-          <w:sz w:val="22"/>
-          <w:szCs w:val="22"/>
-        </w:rPr>
-        <w:t>postgres</w:t>
-      </w:r>
-      <w:proofErr w:type="spellEnd"/>
-      <w:r>
-        <w:rPr>
-          <w:rFonts w:ascii="Trebuchet MS" w:hAnsi="Trebuchet MS"/>
-          <w:color w:val="1D1C1D"/>
-          <w:sz w:val="22"/>
-          <w:szCs w:val="22"/>
-        </w:rPr>
-        <w:t>; load the data into the respective tables</w:t>
+        <w:t>Load - make a connection between pandas and postgres; load the data into the respective tables</w:t>
       </w:r>
     </w:p>
     <w:p>
@@ -602,7 +568,7 @@
         <w:pStyle w:val="NormalWeb"/>
         <w:numPr>
           <w:ilvl w:val="0"/>
-          <w:numId w:val="3"/>
+          <w:numId w:val="6"/>
         </w:numPr>
         <w:spacing w:before="0" w:beforeAutospacing="0" w:after="0" w:afterAutospacing="0"/>
         <w:jc w:val="both"/>
@@ -629,7 +595,7 @@
         <w:pStyle w:val="NormalWeb"/>
         <w:numPr>
           <w:ilvl w:val="0"/>
-          <w:numId w:val="3"/>
+          <w:numId w:val="6"/>
         </w:numPr>
         <w:spacing w:before="0" w:beforeAutospacing="0" w:after="0" w:afterAutospacing="0"/>
         <w:jc w:val="both"/>
@@ -656,7 +622,7 @@
         <w:pStyle w:val="NormalWeb"/>
         <w:numPr>
           <w:ilvl w:val="0"/>
-          <w:numId w:val="3"/>
+          <w:numId w:val="6"/>
         </w:numPr>
         <w:spacing w:before="0" w:beforeAutospacing="0" w:after="0" w:afterAutospacing="0"/>
         <w:jc w:val="both"/>
@@ -683,7 +649,7 @@
         <w:pStyle w:val="NormalWeb"/>
         <w:numPr>
           <w:ilvl w:val="0"/>
-          <w:numId w:val="3"/>
+          <w:numId w:val="6"/>
         </w:numPr>
         <w:spacing w:before="0" w:beforeAutospacing="0" w:after="0" w:afterAutospacing="0"/>
         <w:jc w:val="both"/>
@@ -702,26 +668,15 @@
           <w:sz w:val="22"/>
           <w:szCs w:val="22"/>
         </w:rPr>
-        <w:t xml:space="preserve">ERD Diagram - Benjamin </w:t>
-      </w:r>
-      <w:proofErr w:type="spellStart"/>
-      <w:r>
-        <w:rPr>
-          <w:rFonts w:ascii="Trebuchet MS" w:hAnsi="Trebuchet MS"/>
-          <w:color w:val="000000"/>
-          <w:sz w:val="22"/>
-          <w:szCs w:val="22"/>
-        </w:rPr>
-        <w:t>Kramskoi</w:t>
-      </w:r>
-      <w:proofErr w:type="spellEnd"/>
+        <w:t>ERD Diagram - Benjamin Kramskoi</w:t>
+      </w:r>
     </w:p>
     <w:p>
       <w:pPr>
         <w:pStyle w:val="NormalWeb"/>
         <w:numPr>
           <w:ilvl w:val="0"/>
-          <w:numId w:val="3"/>
+          <w:numId w:val="6"/>
         </w:numPr>
         <w:spacing w:before="0" w:beforeAutospacing="0" w:after="0" w:afterAutospacing="0"/>
         <w:jc w:val="both"/>
@@ -748,7 +703,7 @@
         <w:pStyle w:val="NormalWeb"/>
         <w:numPr>
           <w:ilvl w:val="0"/>
-          <w:numId w:val="3"/>
+          <w:numId w:val="6"/>
         </w:numPr>
         <w:spacing w:before="0" w:beforeAutospacing="0" w:after="0" w:afterAutospacing="0"/>
         <w:jc w:val="both"/>
@@ -760,37 +715,558 @@
           <w:szCs w:val="22"/>
         </w:rPr>
       </w:pPr>
-      <w:proofErr w:type="spellStart"/>
-      <w:r>
-        <w:rPr>
-          <w:rFonts w:ascii="Trebuchet MS" w:hAnsi="Trebuchet MS"/>
-          <w:color w:val="000000"/>
-          <w:sz w:val="22"/>
-          <w:szCs w:val="22"/>
-        </w:rPr>
-        <w:t>Github</w:t>
-      </w:r>
-      <w:proofErr w:type="spellEnd"/>
-      <w:r>
-        <w:rPr>
-          <w:rFonts w:ascii="Trebuchet MS" w:hAnsi="Trebuchet MS"/>
-          <w:color w:val="000000"/>
-          <w:sz w:val="22"/>
-          <w:szCs w:val="22"/>
-        </w:rPr>
-        <w:t xml:space="preserve"> Repository - Benjamin </w:t>
-      </w:r>
-      <w:proofErr w:type="spellStart"/>
-      <w:r>
-        <w:rPr>
-          <w:rFonts w:ascii="Trebuchet MS" w:hAnsi="Trebuchet MS"/>
-          <w:color w:val="000000"/>
-          <w:sz w:val="22"/>
-          <w:szCs w:val="22"/>
-        </w:rPr>
-        <w:t>Kramskoi</w:t>
-      </w:r>
-      <w:proofErr w:type="spellEnd"/>
+      <w:r>
+        <w:rPr>
+          <w:rFonts w:ascii="Trebuchet MS" w:hAnsi="Trebuchet MS"/>
+          <w:color w:val="000000"/>
+          <w:sz w:val="22"/>
+          <w:szCs w:val="22"/>
+        </w:rPr>
+        <w:t>Github Repository - Benjamin Kramskoi</w:t>
+      </w:r>
+    </w:p>
+    <w:p>
+      <w:pPr>
+        <w:spacing w:after="240"/>
+        <w:rPr>
+          <w:rFonts w:ascii="Times New Roman" w:hAnsi="Times New Roman"/>
+          <w:sz w:val="24"/>
+          <w:szCs w:val="24"/>
+        </w:rPr>
+      </w:pPr>
+      <w:r>
+        <w:br/>
+      </w:r>
+      <w:r>
+        <w:br/>
+      </w:r>
+    </w:p>
+    <w:p>
+      <w:pPr>
+        <w:pStyle w:val="NormalWeb"/>
+        <w:spacing w:before="0" w:beforeAutospacing="0" w:after="0" w:afterAutospacing="0"/>
+        <w:jc w:val="both"/>
+      </w:pPr>
+      <w:r>
+        <w:rPr>
+          <w:rFonts w:ascii="Trebuchet MS" w:hAnsi="Trebuchet MS"/>
+          <w:b/>
+          <w:bCs/>
+          <w:color w:val="000000"/>
+          <w:sz w:val="22"/>
+          <w:szCs w:val="22"/>
+          <w:u w:val="single"/>
+        </w:rPr>
+        <w:t>Information to Extract:</w:t>
+      </w:r>
+    </w:p>
+    <w:p>
+      <w:pPr>
+        <w:pStyle w:val="NormalWeb"/>
+        <w:spacing w:before="0" w:beforeAutospacing="0" w:after="0" w:afterAutospacing="0"/>
+        <w:jc w:val="both"/>
+      </w:pPr>
+      <w:r>
+        <w:rPr>
+          <w:rFonts w:ascii="Trebuchet MS" w:hAnsi="Trebuchet MS"/>
+          <w:color w:val="000000"/>
+          <w:sz w:val="22"/>
+          <w:szCs w:val="22"/>
+        </w:rPr>
+        <w:t>Kaggle - GoodReads</w:t>
+      </w:r>
+    </w:p>
+    <w:p>
+      <w:pPr>
+        <w:pStyle w:val="NormalWeb"/>
+        <w:spacing w:before="0" w:beforeAutospacing="0" w:after="0" w:afterAutospacing="0"/>
+        <w:jc w:val="both"/>
+      </w:pPr>
+      <w:r>
+        <w:rPr>
+          <w:rFonts w:ascii="Trebuchet MS" w:hAnsi="Trebuchet MS"/>
+          <w:color w:val="000000"/>
+          <w:sz w:val="22"/>
+          <w:szCs w:val="22"/>
+        </w:rPr>
+        <w:t>ISBN</w:t>
+      </w:r>
+    </w:p>
+    <w:p>
+      <w:pPr>
+        <w:pStyle w:val="NormalWeb"/>
+        <w:spacing w:before="0" w:beforeAutospacing="0" w:after="0" w:afterAutospacing="0"/>
+        <w:jc w:val="both"/>
+      </w:pPr>
+      <w:r>
+        <w:rPr>
+          <w:rFonts w:ascii="Trebuchet MS" w:hAnsi="Trebuchet MS"/>
+          <w:color w:val="000000"/>
+          <w:sz w:val="22"/>
+          <w:szCs w:val="22"/>
+        </w:rPr>
+        <w:t>Title</w:t>
+      </w:r>
+    </w:p>
+    <w:p>
+      <w:pPr>
+        <w:pStyle w:val="NormalWeb"/>
+        <w:spacing w:before="0" w:beforeAutospacing="0" w:after="0" w:afterAutospacing="0"/>
+        <w:jc w:val="both"/>
+      </w:pPr>
+      <w:r>
+        <w:rPr>
+          <w:rFonts w:ascii="Trebuchet MS" w:hAnsi="Trebuchet MS"/>
+          <w:color w:val="000000"/>
+          <w:sz w:val="22"/>
+          <w:szCs w:val="22"/>
+        </w:rPr>
+        <w:t>Author</w:t>
+      </w:r>
+    </w:p>
+    <w:p>
+      <w:pPr>
+        <w:pStyle w:val="NormalWeb"/>
+        <w:spacing w:before="0" w:beforeAutospacing="0" w:after="0" w:afterAutospacing="0"/>
+        <w:jc w:val="both"/>
+      </w:pPr>
+      <w:r>
+        <w:rPr>
+          <w:rFonts w:ascii="Trebuchet MS" w:hAnsi="Trebuchet MS"/>
+          <w:color w:val="000000"/>
+          <w:sz w:val="22"/>
+          <w:szCs w:val="22"/>
+        </w:rPr>
+        <w:t>Average Rating</w:t>
+      </w:r>
+    </w:p>
+    <w:p>
+      <w:pPr>
+        <w:pStyle w:val="NormalWeb"/>
+        <w:spacing w:before="0" w:beforeAutospacing="0" w:after="0" w:afterAutospacing="0"/>
+        <w:jc w:val="both"/>
+      </w:pPr>
+      <w:r>
+        <w:rPr>
+          <w:rFonts w:ascii="Trebuchet MS" w:hAnsi="Trebuchet MS"/>
+          <w:color w:val="000000"/>
+          <w:sz w:val="22"/>
+          <w:szCs w:val="22"/>
+        </w:rPr>
+        <w:t>ISBN</w:t>
+      </w:r>
+    </w:p>
+    <w:p>
+      <w:pPr>
+        <w:pStyle w:val="NormalWeb"/>
+        <w:spacing w:before="0" w:beforeAutospacing="0" w:after="0" w:afterAutospacing="0"/>
+        <w:jc w:val="both"/>
+      </w:pPr>
+      <w:r>
+        <w:rPr>
+          <w:rFonts w:ascii="Trebuchet MS" w:hAnsi="Trebuchet MS"/>
+          <w:color w:val="000000"/>
+          <w:sz w:val="22"/>
+          <w:szCs w:val="22"/>
+        </w:rPr>
+        <w:t>Language</w:t>
+      </w:r>
+    </w:p>
+    <w:p>
+      <w:pPr>
+        <w:pStyle w:val="NormalWeb"/>
+        <w:spacing w:before="0" w:beforeAutospacing="0" w:after="0" w:afterAutospacing="0"/>
+        <w:jc w:val="both"/>
+      </w:pPr>
+      <w:r>
+        <w:rPr>
+          <w:rFonts w:ascii="Trebuchet MS" w:hAnsi="Trebuchet MS"/>
+          <w:color w:val="000000"/>
+          <w:sz w:val="22"/>
+          <w:szCs w:val="22"/>
+        </w:rPr>
+        <w:t>Num Pages</w:t>
+      </w:r>
+    </w:p>
+    <w:p>
+      <w:pPr>
+        <w:pStyle w:val="NormalWeb"/>
+        <w:spacing w:before="0" w:beforeAutospacing="0" w:after="0" w:afterAutospacing="0"/>
+        <w:jc w:val="both"/>
+      </w:pPr>
+      <w:r>
+        <w:rPr>
+          <w:rFonts w:ascii="Trebuchet MS" w:hAnsi="Trebuchet MS"/>
+          <w:color w:val="000000"/>
+          <w:sz w:val="22"/>
+          <w:szCs w:val="22"/>
+        </w:rPr>
+        <w:t>Ratings Count</w:t>
+      </w:r>
+    </w:p>
+    <w:p>
+      <w:pPr>
+        <w:pStyle w:val="NormalWeb"/>
+        <w:spacing w:before="0" w:beforeAutospacing="0" w:after="0" w:afterAutospacing="0"/>
+        <w:jc w:val="both"/>
+      </w:pPr>
+      <w:r>
+        <w:rPr>
+          <w:rFonts w:ascii="Trebuchet MS" w:hAnsi="Trebuchet MS"/>
+          <w:color w:val="000000"/>
+          <w:sz w:val="22"/>
+          <w:szCs w:val="22"/>
+        </w:rPr>
+        <w:t>Text Reviews Count</w:t>
+      </w:r>
+    </w:p>
+    <w:p/>
+    <w:p>
+      <w:pPr>
+        <w:pStyle w:val="NormalWeb"/>
+        <w:spacing w:before="0" w:beforeAutospacing="0" w:after="0" w:afterAutospacing="0"/>
+        <w:jc w:val="both"/>
+      </w:pPr>
+      <w:r>
+        <w:rPr>
+          <w:rFonts w:ascii="Trebuchet MS" w:hAnsi="Trebuchet MS"/>
+          <w:color w:val="000000"/>
+          <w:sz w:val="22"/>
+          <w:szCs w:val="22"/>
+        </w:rPr>
+        <w:t xml:space="preserve">Barnes &amp; </w:t>
+      </w:r>
+      <w:proofErr w:type="gramStart"/>
+      <w:r>
+        <w:rPr>
+          <w:rFonts w:ascii="Trebuchet MS" w:hAnsi="Trebuchet MS"/>
+          <w:color w:val="000000"/>
+          <w:sz w:val="22"/>
+          <w:szCs w:val="22"/>
+        </w:rPr>
+        <w:t>Noble ???</w:t>
+      </w:r>
+      <w:proofErr w:type="gramEnd"/>
+      <w:r>
+        <w:rPr>
+          <w:rFonts w:ascii="Trebuchet MS" w:hAnsi="Trebuchet MS"/>
+          <w:color w:val="000000"/>
+          <w:sz w:val="22"/>
+          <w:szCs w:val="22"/>
+        </w:rPr>
+        <w:t> </w:t>
+      </w:r>
+    </w:p>
+    <w:p>
+      <w:pPr>
+        <w:pStyle w:val="NormalWeb"/>
+        <w:spacing w:before="0" w:beforeAutospacing="0" w:after="0" w:afterAutospacing="0"/>
+        <w:jc w:val="both"/>
+      </w:pPr>
+      <w:r>
+        <w:rPr>
+          <w:rFonts w:ascii="Trebuchet MS" w:hAnsi="Trebuchet MS"/>
+          <w:color w:val="000000"/>
+          <w:sz w:val="22"/>
+          <w:szCs w:val="22"/>
+        </w:rPr>
+        <w:t>Price</w:t>
+      </w:r>
+    </w:p>
+    <w:p>
+      <w:pPr>
+        <w:pStyle w:val="NormalWeb"/>
+        <w:spacing w:before="0" w:beforeAutospacing="0" w:after="0" w:afterAutospacing="0"/>
+        <w:jc w:val="both"/>
+      </w:pPr>
+      <w:r>
+        <w:rPr>
+          <w:rFonts w:ascii="Trebuchet MS" w:hAnsi="Trebuchet MS"/>
+          <w:color w:val="000000"/>
+          <w:sz w:val="22"/>
+          <w:szCs w:val="22"/>
+        </w:rPr>
+        <w:t>Rating</w:t>
+      </w:r>
+    </w:p>
+    <w:p>
+      <w:pPr>
+        <w:pStyle w:val="NormalWeb"/>
+        <w:spacing w:before="0" w:beforeAutospacing="0" w:after="0" w:afterAutospacing="0"/>
+        <w:jc w:val="both"/>
+      </w:pPr>
+      <w:r>
+        <w:rPr>
+          <w:rFonts w:ascii="Trebuchet MS" w:hAnsi="Trebuchet MS"/>
+          <w:color w:val="000000"/>
+          <w:sz w:val="22"/>
+          <w:szCs w:val="22"/>
+        </w:rPr>
+        <w:t>Genre</w:t>
+      </w:r>
+    </w:p>
+    <w:p>
+      <w:pPr>
+        <w:pStyle w:val="NormalWeb"/>
+        <w:spacing w:before="0" w:beforeAutospacing="0" w:after="0" w:afterAutospacing="0"/>
+        <w:jc w:val="both"/>
+      </w:pPr>
+      <w:r>
+        <w:rPr>
+          <w:rFonts w:ascii="Trebuchet MS" w:hAnsi="Trebuchet MS"/>
+          <w:color w:val="000000"/>
+          <w:sz w:val="22"/>
+          <w:szCs w:val="22"/>
+        </w:rPr>
+        <w:t>Author</w:t>
+      </w:r>
+    </w:p>
+    <w:p/>
+    <w:p>
+      <w:pPr>
+        <w:pStyle w:val="NormalWeb"/>
+        <w:spacing w:before="0" w:beforeAutospacing="0" w:after="0" w:afterAutospacing="0"/>
+        <w:jc w:val="both"/>
+      </w:pPr>
+      <w:r>
+        <w:rPr>
+          <w:rFonts w:ascii="Trebuchet MS" w:hAnsi="Trebuchet MS"/>
+          <w:color w:val="000000"/>
+          <w:sz w:val="22"/>
+          <w:szCs w:val="22"/>
+        </w:rPr>
+        <w:t>Table (wikipedia all 3? - Bestsellers)</w:t>
+      </w:r>
+    </w:p>
+    <w:p>
+      <w:pPr>
+        <w:pStyle w:val="NormalWeb"/>
+        <w:spacing w:before="0" w:beforeAutospacing="0" w:after="0" w:afterAutospacing="0"/>
+        <w:jc w:val="both"/>
+      </w:pPr>
+      <w:r>
+        <w:rPr>
+          <w:rFonts w:ascii="Trebuchet MS" w:hAnsi="Trebuchet MS"/>
+          <w:color w:val="000000"/>
+          <w:sz w:val="22"/>
+          <w:szCs w:val="22"/>
+        </w:rPr>
+        <w:t>Bookid (ISBN) - PK</w:t>
+      </w:r>
+    </w:p>
+    <w:p>
+      <w:pPr>
+        <w:pStyle w:val="NormalWeb"/>
+        <w:spacing w:before="0" w:beforeAutospacing="0" w:after="0" w:afterAutospacing="0"/>
+        <w:jc w:val="both"/>
+      </w:pPr>
+      <w:r>
+        <w:rPr>
+          <w:rFonts w:ascii="Trebuchet MS" w:hAnsi="Trebuchet MS"/>
+          <w:color w:val="000000"/>
+          <w:sz w:val="22"/>
+          <w:szCs w:val="22"/>
+        </w:rPr>
+        <w:t>Title</w:t>
+      </w:r>
+    </w:p>
+    <w:p>
+      <w:pPr>
+        <w:pStyle w:val="NormalWeb"/>
+        <w:spacing w:before="0" w:beforeAutospacing="0" w:after="0" w:afterAutospacing="0"/>
+        <w:jc w:val="both"/>
+      </w:pPr>
+      <w:r>
+        <w:rPr>
+          <w:rFonts w:ascii="Trebuchet MS" w:hAnsi="Trebuchet MS"/>
+          <w:color w:val="000000"/>
+          <w:sz w:val="22"/>
+          <w:szCs w:val="22"/>
+        </w:rPr>
+        <w:t>Author</w:t>
+      </w:r>
+    </w:p>
+    <w:p>
+      <w:pPr>
+        <w:pStyle w:val="NormalWeb"/>
+        <w:spacing w:before="0" w:beforeAutospacing="0" w:after="0" w:afterAutospacing="0"/>
+        <w:jc w:val="both"/>
+      </w:pPr>
+      <w:r>
+        <w:rPr>
+          <w:rFonts w:ascii="Trebuchet MS" w:hAnsi="Trebuchet MS"/>
+          <w:color w:val="000000"/>
+          <w:sz w:val="22"/>
+          <w:szCs w:val="22"/>
+        </w:rPr>
+        <w:t>Was best seller?</w:t>
+      </w:r>
+    </w:p>
+    <w:p>
+      <w:pPr>
+        <w:pStyle w:val="NormalWeb"/>
+        <w:spacing w:before="0" w:beforeAutospacing="0" w:after="0" w:afterAutospacing="0"/>
+        <w:jc w:val="both"/>
+      </w:pPr>
+      <w:r>
+        <w:rPr>
+          <w:rFonts w:ascii="Trebuchet MS" w:hAnsi="Trebuchet MS"/>
+          <w:color w:val="000000"/>
+          <w:sz w:val="22"/>
+          <w:szCs w:val="22"/>
+        </w:rPr>
+        <w:t>Year was best seller</w:t>
+      </w:r>
+    </w:p>
+    <w:p>
+      <w:pPr>
+        <w:pStyle w:val="NormalWeb"/>
+        <w:spacing w:before="0" w:beforeAutospacing="0" w:after="0" w:afterAutospacing="0"/>
+        <w:jc w:val="both"/>
+      </w:pPr>
+      <w:r>
+        <w:rPr>
+          <w:rFonts w:ascii="Trebuchet MS" w:hAnsi="Trebuchet MS"/>
+          <w:color w:val="000000"/>
+          <w:sz w:val="22"/>
+          <w:szCs w:val="22"/>
+        </w:rPr>
+        <w:t>ISBN</w:t>
+      </w:r>
+    </w:p>
+    <w:p>
+      <w:pPr>
+        <w:pStyle w:val="NormalWeb"/>
+        <w:spacing w:before="0" w:beforeAutospacing="0" w:after="0" w:afterAutospacing="0"/>
+        <w:jc w:val="both"/>
+      </w:pPr>
+      <w:r>
+        <w:rPr>
+          <w:rFonts w:ascii="Trebuchet MS" w:hAnsi="Trebuchet MS"/>
+          <w:color w:val="000000"/>
+          <w:sz w:val="22"/>
+          <w:szCs w:val="22"/>
+        </w:rPr>
+        <w:t>pages</w:t>
+      </w:r>
+    </w:p>
+    <w:p/>
+    <w:p>
+      <w:pPr>
+        <w:pStyle w:val="NormalWeb"/>
+        <w:spacing w:before="0" w:beforeAutospacing="0" w:after="0" w:afterAutospacing="0"/>
+        <w:jc w:val="both"/>
+      </w:pPr>
+      <w:r>
+        <w:rPr>
+          <w:rFonts w:ascii="Trebuchet MS" w:hAnsi="Trebuchet MS"/>
+          <w:b/>
+          <w:bCs/>
+          <w:color w:val="000000"/>
+          <w:sz w:val="22"/>
+          <w:szCs w:val="22"/>
+          <w:u w:val="single"/>
+        </w:rPr>
+        <w:t>Tables:</w:t>
+      </w:r>
+    </w:p>
+    <w:p>
+      <w:pPr>
+        <w:pStyle w:val="NormalWeb"/>
+        <w:spacing w:before="0" w:beforeAutospacing="0" w:after="0" w:afterAutospacing="0"/>
+        <w:jc w:val="both"/>
+      </w:pPr>
+      <w:r>
+        <w:rPr>
+          <w:rFonts w:ascii="Trebuchet MS" w:hAnsi="Trebuchet MS"/>
+          <w:color w:val="000000"/>
+          <w:sz w:val="22"/>
+          <w:szCs w:val="22"/>
+        </w:rPr>
+        <w:t>Genre</w:t>
+      </w:r>
+    </w:p>
+    <w:p>
+      <w:pPr>
+        <w:pStyle w:val="NormalWeb"/>
+        <w:spacing w:before="0" w:beforeAutospacing="0" w:after="0" w:afterAutospacing="0"/>
+        <w:jc w:val="both"/>
+      </w:pPr>
+      <w:r>
+        <w:rPr>
+          <w:rFonts w:ascii="Trebuchet MS" w:hAnsi="Trebuchet MS"/>
+          <w:color w:val="000000"/>
+          <w:sz w:val="22"/>
+          <w:szCs w:val="22"/>
+        </w:rPr>
+        <w:t>Rating</w:t>
+      </w:r>
+    </w:p>
+    <w:p>
+      <w:pPr>
+        <w:pStyle w:val="NormalWeb"/>
+        <w:spacing w:before="0" w:beforeAutospacing="0" w:after="0" w:afterAutospacing="0"/>
+        <w:jc w:val="both"/>
+      </w:pPr>
+      <w:r>
+        <w:rPr>
+          <w:rFonts w:ascii="Trebuchet MS" w:hAnsi="Trebuchet MS"/>
+          <w:color w:val="000000"/>
+          <w:sz w:val="22"/>
+          <w:szCs w:val="22"/>
+        </w:rPr>
+        <w:t>Language</w:t>
+      </w:r>
+    </w:p>
+    <w:p>
+      <w:pPr>
+        <w:pStyle w:val="NormalWeb"/>
+        <w:spacing w:before="0" w:beforeAutospacing="0" w:after="0" w:afterAutospacing="0"/>
+        <w:jc w:val="both"/>
+      </w:pPr>
+      <w:r>
+        <w:rPr>
+          <w:rFonts w:ascii="Trebuchet MS" w:hAnsi="Trebuchet MS"/>
+          <w:color w:val="000000"/>
+          <w:sz w:val="22"/>
+          <w:szCs w:val="22"/>
+        </w:rPr>
+        <w:t>Pages</w:t>
+      </w:r>
+    </w:p>
+    <w:p>
+      <w:pPr>
+        <w:pStyle w:val="NormalWeb"/>
+        <w:spacing w:before="0" w:beforeAutospacing="0" w:after="0" w:afterAutospacing="0"/>
+        <w:jc w:val="both"/>
+      </w:pPr>
+      <w:proofErr w:type="gramStart"/>
+      <w:r>
+        <w:rPr>
+          <w:rFonts w:ascii="Trebuchet MS" w:hAnsi="Trebuchet MS"/>
+          <w:color w:val="000000"/>
+          <w:sz w:val="22"/>
+          <w:szCs w:val="22"/>
+        </w:rPr>
+        <w:t>Price ???</w:t>
+      </w:r>
+      <w:proofErr w:type="gramEnd"/>
+    </w:p>
+    <w:p>
+      <w:pPr>
+        <w:pStyle w:val="NormalWeb"/>
+        <w:spacing w:before="0" w:beforeAutospacing="0" w:after="0" w:afterAutospacing="0"/>
+        <w:jc w:val="both"/>
+      </w:pPr>
+      <w:r>
+        <w:rPr>
+          <w:rFonts w:ascii="Trebuchet MS" w:hAnsi="Trebuchet MS"/>
+          <w:color w:val="000000"/>
+          <w:sz w:val="22"/>
+          <w:szCs w:val="22"/>
+        </w:rPr>
+        <w:t>Best selling by Year</w:t>
+      </w:r>
     </w:p>
     <w:p/>
     <w:sectPr>
@@ -806,6 +1282,268 @@
 <file path=word/numbering.xml><?xml version="1.0" encoding="utf-8"?>
 <w:numbering xmlns:wpc="http://schemas.microsoft.com/office/word/2010/wordprocessingCanvas" xmlns:cx="http://schemas.microsoft.com/office/drawing/2014/chartex" xmlns:cx1="http://schemas.microsoft.com/office/drawing/2015/9/8/chartex" xmlns:cx2="http://schemas.microsoft.com/office/drawing/2015/10/21/chartex" xmlns:cx3="http://schemas.microsoft.com/office/drawing/2016/5/9/chartex" xmlns:cx4="http://schemas.microsoft.com/office/drawing/2016/5/10/chartex" xmlns:cx5="http://schemas.microsoft.com/office/drawing/2016/5/11/chartex" xmlns:cx6="http://schemas.microsoft.com/office/drawing/2016/5/12/chartex" xmlns:cx7="http://schemas.microsoft.com/office/drawing/2016/5/13/chartex" xmlns:cx8="http://schemas.microsoft.com/office/drawing/2016/5/14/chartex" xmlns:mc="http://schemas.openxmlformats.org/markup-compatibility/2006" xmlns:aink="http://schemas.microsoft.com/office/drawing/2016/ink" xmlns:am3d="http://schemas.microsoft.com/office/drawing/2017/model3d" xmlns:o="urn:schemas-microsoft-com:office:office" xmlns:r="http://schemas.openxmlformats.org/officeDocument/2006/relationships" xmlns:m="http://schemas.openxmlformats.org/officeDocument/2006/math" xmlns:v="urn:schemas-microsoft-com:vml" xmlns:wp14="http://schemas.microsoft.com/office/word/2010/wordprocessingDrawing" xmlns:wp="http://schemas.openxmlformats.org/drawingml/2006/wordprocessingDrawing" xmlns:w10="urn:schemas-microsoft-com:office:word" xmlns:w="http://schemas.openxmlformats.org/wordprocessingml/2006/main" xmlns:w14="http://schemas.microsoft.com/office/word/2010/wordml" xmlns:w15="http://schemas.microsoft.com/office/word/2012/wordml" xmlns:w16cex="http://schemas.microsoft.com/office/word/2018/wordml/cex" xmlns:w16cid="http://schemas.microsoft.com/office/word/2016/wordml/cid" xmlns:w16="http://schemas.microsoft.com/office/word/2018/wordml" xmlns:w16se="http://schemas.microsoft.com/office/word/2015/wordml/symex" xmlns:wpg="http://schemas.microsoft.com/office/word/2010/wordprocessingGroup" xmlns:wpi="http://schemas.microsoft.com/office/word/2010/wordprocessingInk" xmlns:wne="http://schemas.microsoft.com/office/word/2006/wordml" xmlns:wps="http://schemas.microsoft.com/office/word/2010/wordprocessingShape" mc:Ignorable="w14 w15 w16se w16cid w16 w16cex wp14">
   <w:abstractNum w:abstractNumId="0" w15:restartNumberingAfterBreak="0">
+    <w:nsid w:val="08042B01"/>
+    <w:multiLevelType w:val="multilevel"/>
+    <w:tmpl w:val="F776F570"/>
+    <w:lvl w:ilvl="0">
+      <w:start w:val="1"/>
+      <w:numFmt w:val="bullet"/>
+      <w:lvlText w:val=""/>
+      <w:lvlJc w:val="left"/>
+      <w:pPr>
+        <w:tabs>
+          <w:tab w:val="num" w:pos="720"/>
+        </w:tabs>
+        <w:ind w:left="720" w:hanging="360"/>
+      </w:pPr>
+      <w:rPr>
+        <w:rFonts w:ascii="Symbol" w:hAnsi="Symbol" w:hint="default"/>
+        <w:sz w:val="20"/>
+      </w:rPr>
+    </w:lvl>
+    <w:lvl w:ilvl="1" w:tentative="1">
+      <w:start w:val="1"/>
+      <w:numFmt w:val="bullet"/>
+      <w:lvlText w:val="o"/>
+      <w:lvlJc w:val="left"/>
+      <w:pPr>
+        <w:tabs>
+          <w:tab w:val="num" w:pos="1440"/>
+        </w:tabs>
+        <w:ind w:left="1440" w:hanging="360"/>
+      </w:pPr>
+      <w:rPr>
+        <w:rFonts w:ascii="Courier New" w:hAnsi="Courier New" w:hint="default"/>
+        <w:sz w:val="20"/>
+      </w:rPr>
+    </w:lvl>
+    <w:lvl w:ilvl="2" w:tentative="1">
+      <w:start w:val="1"/>
+      <w:numFmt w:val="bullet"/>
+      <w:lvlText w:val=""/>
+      <w:lvlJc w:val="left"/>
+      <w:pPr>
+        <w:tabs>
+          <w:tab w:val="num" w:pos="2160"/>
+        </w:tabs>
+        <w:ind w:left="2160" w:hanging="360"/>
+      </w:pPr>
+      <w:rPr>
+        <w:rFonts w:ascii="Wingdings" w:hAnsi="Wingdings" w:hint="default"/>
+        <w:sz w:val="20"/>
+      </w:rPr>
+    </w:lvl>
+    <w:lvl w:ilvl="3" w:tentative="1">
+      <w:start w:val="1"/>
+      <w:numFmt w:val="bullet"/>
+      <w:lvlText w:val=""/>
+      <w:lvlJc w:val="left"/>
+      <w:pPr>
+        <w:tabs>
+          <w:tab w:val="num" w:pos="2880"/>
+        </w:tabs>
+        <w:ind w:left="2880" w:hanging="360"/>
+      </w:pPr>
+      <w:rPr>
+        <w:rFonts w:ascii="Wingdings" w:hAnsi="Wingdings" w:hint="default"/>
+        <w:sz w:val="20"/>
+      </w:rPr>
+    </w:lvl>
+    <w:lvl w:ilvl="4" w:tentative="1">
+      <w:start w:val="1"/>
+      <w:numFmt w:val="bullet"/>
+      <w:lvlText w:val=""/>
+      <w:lvlJc w:val="left"/>
+      <w:pPr>
+        <w:tabs>
+          <w:tab w:val="num" w:pos="3600"/>
+        </w:tabs>
+        <w:ind w:left="3600" w:hanging="360"/>
+      </w:pPr>
+      <w:rPr>
+        <w:rFonts w:ascii="Wingdings" w:hAnsi="Wingdings" w:hint="default"/>
+        <w:sz w:val="20"/>
+      </w:rPr>
+    </w:lvl>
+    <w:lvl w:ilvl="5" w:tentative="1">
+      <w:start w:val="1"/>
+      <w:numFmt w:val="bullet"/>
+      <w:lvlText w:val=""/>
+      <w:lvlJc w:val="left"/>
+      <w:pPr>
+        <w:tabs>
+          <w:tab w:val="num" w:pos="4320"/>
+        </w:tabs>
+        <w:ind w:left="4320" w:hanging="360"/>
+      </w:pPr>
+      <w:rPr>
+        <w:rFonts w:ascii="Wingdings" w:hAnsi="Wingdings" w:hint="default"/>
+        <w:sz w:val="20"/>
+      </w:rPr>
+    </w:lvl>
+    <w:lvl w:ilvl="6" w:tentative="1">
+      <w:start w:val="1"/>
+      <w:numFmt w:val="bullet"/>
+      <w:lvlText w:val=""/>
+      <w:lvlJc w:val="left"/>
+      <w:pPr>
+        <w:tabs>
+          <w:tab w:val="num" w:pos="5040"/>
+        </w:tabs>
+        <w:ind w:left="5040" w:hanging="360"/>
+      </w:pPr>
+      <w:rPr>
+        <w:rFonts w:ascii="Wingdings" w:hAnsi="Wingdings" w:hint="default"/>
+        <w:sz w:val="20"/>
+      </w:rPr>
+    </w:lvl>
+    <w:lvl w:ilvl="7" w:tentative="1">
+      <w:start w:val="1"/>
+      <w:numFmt w:val="bullet"/>
+      <w:lvlText w:val=""/>
+      <w:lvlJc w:val="left"/>
+      <w:pPr>
+        <w:tabs>
+          <w:tab w:val="num" w:pos="5760"/>
+        </w:tabs>
+        <w:ind w:left="5760" w:hanging="360"/>
+      </w:pPr>
+      <w:rPr>
+        <w:rFonts w:ascii="Wingdings" w:hAnsi="Wingdings" w:hint="default"/>
+        <w:sz w:val="20"/>
+      </w:rPr>
+    </w:lvl>
+    <w:lvl w:ilvl="8" w:tentative="1">
+      <w:start w:val="1"/>
+      <w:numFmt w:val="bullet"/>
+      <w:lvlText w:val=""/>
+      <w:lvlJc w:val="left"/>
+      <w:pPr>
+        <w:tabs>
+          <w:tab w:val="num" w:pos="6480"/>
+        </w:tabs>
+        <w:ind w:left="6480" w:hanging="360"/>
+      </w:pPr>
+      <w:rPr>
+        <w:rFonts w:ascii="Wingdings" w:hAnsi="Wingdings" w:hint="default"/>
+        <w:sz w:val="20"/>
+      </w:rPr>
+    </w:lvl>
+  </w:abstractNum>
+  <w:abstractNum w:abstractNumId="1" w15:restartNumberingAfterBreak="0">
+    <w:nsid w:val="3B8934F2"/>
+    <w:multiLevelType w:val="multilevel"/>
+    <w:tmpl w:val="D56C46D0"/>
+    <w:lvl w:ilvl="0">
+      <w:start w:val="1"/>
+      <w:numFmt w:val="decimal"/>
+      <w:lvlText w:val="%1."/>
+      <w:lvlJc w:val="left"/>
+      <w:pPr>
+        <w:tabs>
+          <w:tab w:val="num" w:pos="720"/>
+        </w:tabs>
+        <w:ind w:left="720" w:hanging="360"/>
+      </w:pPr>
+    </w:lvl>
+    <w:lvl w:ilvl="1" w:tentative="1">
+      <w:start w:val="1"/>
+      <w:numFmt w:val="decimal"/>
+      <w:lvlText w:val="%2."/>
+      <w:lvlJc w:val="left"/>
+      <w:pPr>
+        <w:tabs>
+          <w:tab w:val="num" w:pos="1440"/>
+        </w:tabs>
+        <w:ind w:left="1440" w:hanging="360"/>
+      </w:pPr>
+    </w:lvl>
+    <w:lvl w:ilvl="2" w:tentative="1">
+      <w:start w:val="1"/>
+      <w:numFmt w:val="decimal"/>
+      <w:lvlText w:val="%3."/>
+      <w:lvlJc w:val="left"/>
+      <w:pPr>
+        <w:tabs>
+          <w:tab w:val="num" w:pos="2160"/>
+        </w:tabs>
+        <w:ind w:left="2160" w:hanging="360"/>
+      </w:pPr>
+    </w:lvl>
+    <w:lvl w:ilvl="3" w:tentative="1">
+      <w:start w:val="1"/>
+      <w:numFmt w:val="decimal"/>
+      <w:lvlText w:val="%4."/>
+      <w:lvlJc w:val="left"/>
+      <w:pPr>
+        <w:tabs>
+          <w:tab w:val="num" w:pos="2880"/>
+        </w:tabs>
+        <w:ind w:left="2880" w:hanging="360"/>
+      </w:pPr>
+    </w:lvl>
+    <w:lvl w:ilvl="4" w:tentative="1">
+      <w:start w:val="1"/>
+      <w:numFmt w:val="decimal"/>
+      <w:lvlText w:val="%5."/>
+      <w:lvlJc w:val="left"/>
+      <w:pPr>
+        <w:tabs>
+          <w:tab w:val="num" w:pos="3600"/>
+        </w:tabs>
+        <w:ind w:left="3600" w:hanging="360"/>
+      </w:pPr>
+    </w:lvl>
+    <w:lvl w:ilvl="5" w:tentative="1">
+      <w:start w:val="1"/>
+      <w:numFmt w:val="decimal"/>
+      <w:lvlText w:val="%6."/>
+      <w:lvlJc w:val="left"/>
+      <w:pPr>
+        <w:tabs>
+          <w:tab w:val="num" w:pos="4320"/>
+        </w:tabs>
+        <w:ind w:left="4320" w:hanging="360"/>
+      </w:pPr>
+    </w:lvl>
+    <w:lvl w:ilvl="6" w:tentative="1">
+      <w:start w:val="1"/>
+      <w:numFmt w:val="decimal"/>
+      <w:lvlText w:val="%7."/>
+      <w:lvlJc w:val="left"/>
+      <w:pPr>
+        <w:tabs>
+          <w:tab w:val="num" w:pos="5040"/>
+        </w:tabs>
+        <w:ind w:left="5040" w:hanging="360"/>
+      </w:pPr>
+    </w:lvl>
+    <w:lvl w:ilvl="7" w:tentative="1">
+      <w:start w:val="1"/>
+      <w:numFmt w:val="decimal"/>
+      <w:lvlText w:val="%8."/>
+      <w:lvlJc w:val="left"/>
+      <w:pPr>
+        <w:tabs>
+          <w:tab w:val="num" w:pos="5760"/>
+        </w:tabs>
+        <w:ind w:left="5760" w:hanging="360"/>
+      </w:pPr>
+    </w:lvl>
+    <w:lvl w:ilvl="8" w:tentative="1">
+      <w:start w:val="1"/>
+      <w:numFmt w:val="decimal"/>
+      <w:lvlText w:val="%9."/>
+      <w:lvlJc w:val="left"/>
+      <w:pPr>
+        <w:tabs>
+          <w:tab w:val="num" w:pos="6480"/>
+        </w:tabs>
+        <w:ind w:left="6480" w:hanging="360"/>
+      </w:pPr>
+    </w:lvl>
+  </w:abstractNum>
+  <w:abstractNum w:abstractNumId="2" w15:restartNumberingAfterBreak="0">
     <w:nsid w:val="4EC478C7"/>
     <w:multiLevelType w:val="multilevel"/>
     <w:tmpl w:val="785A9AFE"/>
@@ -918,7 +1656,7 @@
       </w:pPr>
     </w:lvl>
   </w:abstractNum>
-  <w:abstractNum w:abstractNumId="1" w15:restartNumberingAfterBreak="0">
+  <w:abstractNum w:abstractNumId="3" w15:restartNumberingAfterBreak="0">
     <w:nsid w:val="509D6381"/>
     <w:multiLevelType w:val="multilevel"/>
     <w:tmpl w:val="534C10C6"/>
@@ -1031,7 +1769,120 @@
       </w:pPr>
     </w:lvl>
   </w:abstractNum>
-  <w:abstractNum w:abstractNumId="2" w15:restartNumberingAfterBreak="0">
+  <w:abstractNum w:abstractNumId="4" w15:restartNumberingAfterBreak="0">
+    <w:nsid w:val="60212BBE"/>
+    <w:multiLevelType w:val="multilevel"/>
+    <w:tmpl w:val="9B405ED2"/>
+    <w:lvl w:ilvl="0">
+      <w:start w:val="1"/>
+      <w:numFmt w:val="decimal"/>
+      <w:lvlText w:val="%1."/>
+      <w:lvlJc w:val="left"/>
+      <w:pPr>
+        <w:tabs>
+          <w:tab w:val="num" w:pos="720"/>
+        </w:tabs>
+        <w:ind w:left="720" w:hanging="360"/>
+      </w:pPr>
+    </w:lvl>
+    <w:lvl w:ilvl="1" w:tentative="1">
+      <w:start w:val="1"/>
+      <w:numFmt w:val="decimal"/>
+      <w:lvlText w:val="%2."/>
+      <w:lvlJc w:val="left"/>
+      <w:pPr>
+        <w:tabs>
+          <w:tab w:val="num" w:pos="1440"/>
+        </w:tabs>
+        <w:ind w:left="1440" w:hanging="360"/>
+      </w:pPr>
+    </w:lvl>
+    <w:lvl w:ilvl="2" w:tentative="1">
+      <w:start w:val="1"/>
+      <w:numFmt w:val="decimal"/>
+      <w:lvlText w:val="%3."/>
+      <w:lvlJc w:val="left"/>
+      <w:pPr>
+        <w:tabs>
+          <w:tab w:val="num" w:pos="2160"/>
+        </w:tabs>
+        <w:ind w:left="2160" w:hanging="360"/>
+      </w:pPr>
+    </w:lvl>
+    <w:lvl w:ilvl="3" w:tentative="1">
+      <w:start w:val="1"/>
+      <w:numFmt w:val="decimal"/>
+      <w:lvlText w:val="%4."/>
+      <w:lvlJc w:val="left"/>
+      <w:pPr>
+        <w:tabs>
+          <w:tab w:val="num" w:pos="2880"/>
+        </w:tabs>
+        <w:ind w:left="2880" w:hanging="360"/>
+      </w:pPr>
+    </w:lvl>
+    <w:lvl w:ilvl="4" w:tentative="1">
+      <w:start w:val="1"/>
+      <w:numFmt w:val="decimal"/>
+      <w:lvlText w:val="%5."/>
+      <w:lvlJc w:val="left"/>
+      <w:pPr>
+        <w:tabs>
+          <w:tab w:val="num" w:pos="3600"/>
+        </w:tabs>
+        <w:ind w:left="3600" w:hanging="360"/>
+      </w:pPr>
+    </w:lvl>
+    <w:lvl w:ilvl="5" w:tentative="1">
+      <w:start w:val="1"/>
+      <w:numFmt w:val="decimal"/>
+      <w:lvlText w:val="%6."/>
+      <w:lvlJc w:val="left"/>
+      <w:pPr>
+        <w:tabs>
+          <w:tab w:val="num" w:pos="4320"/>
+        </w:tabs>
+        <w:ind w:left="4320" w:hanging="360"/>
+      </w:pPr>
+    </w:lvl>
+    <w:lvl w:ilvl="6" w:tentative="1">
+      <w:start w:val="1"/>
+      <w:numFmt w:val="decimal"/>
+      <w:lvlText w:val="%7."/>
+      <w:lvlJc w:val="left"/>
+      <w:pPr>
+        <w:tabs>
+          <w:tab w:val="num" w:pos="5040"/>
+        </w:tabs>
+        <w:ind w:left="5040" w:hanging="360"/>
+      </w:pPr>
+    </w:lvl>
+    <w:lvl w:ilvl="7" w:tentative="1">
+      <w:start w:val="1"/>
+      <w:numFmt w:val="decimal"/>
+      <w:lvlText w:val="%8."/>
+      <w:lvlJc w:val="left"/>
+      <w:pPr>
+        <w:tabs>
+          <w:tab w:val="num" w:pos="5760"/>
+        </w:tabs>
+        <w:ind w:left="5760" w:hanging="360"/>
+      </w:pPr>
+    </w:lvl>
+    <w:lvl w:ilvl="8" w:tentative="1">
+      <w:start w:val="1"/>
+      <w:numFmt w:val="decimal"/>
+      <w:lvlText w:val="%9."/>
+      <w:lvlJc w:val="left"/>
+      <w:pPr>
+        <w:tabs>
+          <w:tab w:val="num" w:pos="6480"/>
+        </w:tabs>
+        <w:ind w:left="6480" w:hanging="360"/>
+      </w:pPr>
+    </w:lvl>
+  </w:abstractNum>
+  <w:abstractNum w:abstractNumId="5" w15:restartNumberingAfterBreak="0">
     <w:nsid w:val="6D732732"/>
     <w:multiLevelType w:val="multilevel"/>
     <w:tmpl w:val="C6F8BD52"/>
@@ -1181,13 +2032,22 @@
     </w:lvl>
   </w:abstractNum>
   <w:num w:numId="1">
-    <w:abstractNumId w:val="1"/>
+    <w:abstractNumId w:val="3"/>
   </w:num>
   <w:num w:numId="2">
+    <w:abstractNumId w:val="5"/>
+  </w:num>
+  <w:num w:numId="3">
     <w:abstractNumId w:val="2"/>
   </w:num>
-  <w:num w:numId="3">
+  <w:num w:numId="4">
+    <w:abstractNumId w:val="4"/>
+  </w:num>
+  <w:num w:numId="5">
     <w:abstractNumId w:val="0"/>
+  </w:num>
+  <w:num w:numId="6">
+    <w:abstractNumId w:val="1"/>
   </w:num>
 </w:numbering>
 </file>
@@ -1646,6 +2506,18 @@
       <w:u w:val="single"/>
     </w:rPr>
   </w:style>
+  <w:style w:type="character" w:styleId="FollowedHyperlink">
+    <w:name w:val="FollowedHyperlink"/>
+    <w:basedOn w:val="DefaultParagraphFont"/>
+    <w:uiPriority w:val="99"/>
+    <w:semiHidden/>
+    <w:unhideWhenUsed/>
+    <w:rsid w:val="00216519"/>
+    <w:rPr>
+      <w:color w:val="954F72" w:themeColor="followedHyperlink"/>
+      <w:u w:val="single"/>
+    </w:rPr>
+  </w:style>
 </w:styles>
 </file>
 

</xml_diff>

<commit_message>
pushing code to load book desc table
</commit_message>
<xml_diff>
--- a/Group6_Draft_Project_Proposal.docx
+++ b/Group6_Draft_Project_Proposal.docx
@@ -87,7 +87,47 @@
           <w:sz w:val="22"/>
           <w:szCs w:val="22"/>
         </w:rPr>
-        <w:t>Ryan Gonzalez, Benjamin Kramskoi, Saroja Shreenivasan, Celeste Muniz-Lithgow</w:t>
+        <w:t xml:space="preserve">Ryan Gonzalez, Benjamin </w:t>
+      </w:r>
+      <w:proofErr w:type="spellStart"/>
+      <w:r>
+        <w:rPr>
+          <w:rFonts w:ascii="Trebuchet MS" w:hAnsi="Trebuchet MS"/>
+          <w:color w:val="1D1C1D"/>
+          <w:sz w:val="22"/>
+          <w:szCs w:val="22"/>
+        </w:rPr>
+        <w:t>Kramskoi</w:t>
+      </w:r>
+      <w:proofErr w:type="spellEnd"/>
+      <w:r>
+        <w:rPr>
+          <w:rFonts w:ascii="Trebuchet MS" w:hAnsi="Trebuchet MS"/>
+          <w:color w:val="1D1C1D"/>
+          <w:sz w:val="22"/>
+          <w:szCs w:val="22"/>
+        </w:rPr>
+        <w:t xml:space="preserve">, Saroja </w:t>
+      </w:r>
+      <w:proofErr w:type="spellStart"/>
+      <w:r>
+        <w:rPr>
+          <w:rFonts w:ascii="Trebuchet MS" w:hAnsi="Trebuchet MS"/>
+          <w:color w:val="1D1C1D"/>
+          <w:sz w:val="22"/>
+          <w:szCs w:val="22"/>
+        </w:rPr>
+        <w:t>Shreenivasan</w:t>
+      </w:r>
+      <w:proofErr w:type="spellEnd"/>
+      <w:r>
+        <w:rPr>
+          <w:rFonts w:ascii="Trebuchet MS" w:hAnsi="Trebuchet MS"/>
+          <w:color w:val="1D1C1D"/>
+          <w:sz w:val="22"/>
+          <w:szCs w:val="22"/>
+        </w:rPr>
+        <w:t>, Celeste Muniz-Lithgow</w:t>
       </w:r>
     </w:p>
     <w:p>
@@ -169,6 +209,7 @@
         </w:rPr>
         <w:t>popularity(</w:t>
       </w:r>
+      <w:proofErr w:type="spellStart"/>
       <w:proofErr w:type="gramEnd"/>
       <w:r>
         <w:rPr>
@@ -177,7 +218,37 @@
           <w:sz w:val="22"/>
           <w:szCs w:val="22"/>
         </w:rPr>
-        <w:t>to_read list), genre, price, number of pages, language and best selling books by genre. </w:t>
+        <w:t>to_read</w:t>
+      </w:r>
+      <w:proofErr w:type="spellEnd"/>
+      <w:r>
+        <w:rPr>
+          <w:rFonts w:ascii="Trebuchet MS" w:hAnsi="Trebuchet MS"/>
+          <w:color w:val="1D1C1D"/>
+          <w:sz w:val="22"/>
+          <w:szCs w:val="22"/>
+        </w:rPr>
+        <w:t xml:space="preserve"> list), genre, price, number of pages, language and </w:t>
+      </w:r>
+      <w:proofErr w:type="spellStart"/>
+      <w:r>
+        <w:rPr>
+          <w:rFonts w:ascii="Trebuchet MS" w:hAnsi="Trebuchet MS"/>
+          <w:color w:val="1D1C1D"/>
+          <w:sz w:val="22"/>
+          <w:szCs w:val="22"/>
+        </w:rPr>
+        <w:t>best selling</w:t>
+      </w:r>
+      <w:proofErr w:type="spellEnd"/>
+      <w:r>
+        <w:rPr>
+          <w:rFonts w:ascii="Trebuchet MS" w:hAnsi="Trebuchet MS"/>
+          <w:color w:val="1D1C1D"/>
+          <w:sz w:val="22"/>
+          <w:szCs w:val="22"/>
+        </w:rPr>
+        <w:t xml:space="preserve"> books by genre. </w:t>
       </w:r>
     </w:p>
     <w:p>
@@ -204,7 +275,7 @@
         <w:pStyle w:val="NormalWeb"/>
         <w:numPr>
           <w:ilvl w:val="0"/>
-          <w:numId w:val="4"/>
+          <w:numId w:val="7"/>
         </w:numPr>
         <w:spacing w:before="60" w:beforeAutospacing="0" w:after="0" w:afterAutospacing="0"/>
         <w:jc w:val="both"/>
@@ -243,7 +314,7 @@
         <w:pStyle w:val="NormalWeb"/>
         <w:numPr>
           <w:ilvl w:val="0"/>
-          <w:numId w:val="4"/>
+          <w:numId w:val="7"/>
         </w:numPr>
         <w:spacing w:before="0" w:beforeAutospacing="0" w:after="0" w:afterAutospacing="0"/>
         <w:jc w:val="both"/>
@@ -256,36 +327,6 @@
         </w:rPr>
       </w:pPr>
       <w:hyperlink r:id="rId6" w:history="1">
-        <w:r>
-          <w:rPr>
-            <w:rStyle w:val="Hyperlink"/>
-            <w:rFonts w:ascii="Trebuchet MS" w:hAnsi="Trebuchet MS"/>
-            <w:color w:val="1155CC"/>
-            <w:sz w:val="22"/>
-            <w:szCs w:val="22"/>
-          </w:rPr>
-          <w:t>https://www.barnesandnoble.com/b/books/_/N-29Z8q8</w:t>
-        </w:r>
-      </w:hyperlink>
-    </w:p>
-    <w:p>
-      <w:pPr>
-        <w:pStyle w:val="NormalWeb"/>
-        <w:numPr>
-          <w:ilvl w:val="0"/>
-          <w:numId w:val="4"/>
-        </w:numPr>
-        <w:spacing w:before="0" w:beforeAutospacing="0" w:after="0" w:afterAutospacing="0"/>
-        <w:jc w:val="both"/>
-        <w:textAlignment w:val="baseline"/>
-        <w:rPr>
-          <w:rFonts w:ascii="Trebuchet MS" w:hAnsi="Trebuchet MS"/>
-          <w:color w:val="1D1C1D"/>
-          <w:sz w:val="22"/>
-          <w:szCs w:val="22"/>
-        </w:rPr>
-      </w:pPr>
-      <w:hyperlink r:id="rId7" w:history="1">
         <w:r>
           <w:rPr>
             <w:rStyle w:val="Hyperlink"/>
@@ -312,9 +353,9 @@
         <w:pStyle w:val="NormalWeb"/>
         <w:numPr>
           <w:ilvl w:val="0"/>
-          <w:numId w:val="4"/>
+          <w:numId w:val="7"/>
         </w:numPr>
-        <w:spacing w:before="0" w:beforeAutospacing="0" w:after="0" w:afterAutospacing="0"/>
+        <w:spacing w:before="0" w:beforeAutospacing="0" w:after="60" w:afterAutospacing="0"/>
         <w:jc w:val="both"/>
         <w:textAlignment w:val="baseline"/>
         <w:rPr>
@@ -324,7 +365,7 @@
           <w:szCs w:val="22"/>
         </w:rPr>
       </w:pPr>
-      <w:hyperlink r:id="rId8" w:history="1">
+      <w:hyperlink r:id="rId7" w:history="1">
         <w:r>
           <w:rPr>
             <w:rStyle w:val="Hyperlink"/>
@@ -349,11 +390,30 @@
     <w:p>
       <w:pPr>
         <w:pStyle w:val="NormalWeb"/>
+        <w:spacing w:before="60" w:beforeAutospacing="0" w:after="60" w:afterAutospacing="0"/>
+        <w:jc w:val="both"/>
+      </w:pPr>
+      <w:r>
+        <w:rPr>
+          <w:rFonts w:ascii="Trebuchet MS" w:hAnsi="Trebuchet MS"/>
+          <w:b/>
+          <w:bCs/>
+          <w:color w:val="1D1C1D"/>
+          <w:sz w:val="22"/>
+          <w:szCs w:val="22"/>
+          <w:u w:val="single"/>
+        </w:rPr>
+        <w:t>A brief summary of the three ETL steps you will take to create this database:</w:t>
+      </w:r>
+    </w:p>
+    <w:p>
+      <w:pPr>
+        <w:pStyle w:val="NormalWeb"/>
         <w:numPr>
           <w:ilvl w:val="0"/>
-          <w:numId w:val="4"/>
+          <w:numId w:val="8"/>
         </w:numPr>
-        <w:spacing w:before="0" w:beforeAutospacing="0" w:after="0" w:afterAutospacing="0"/>
+        <w:spacing w:before="60" w:beforeAutospacing="0" w:after="0" w:afterAutospacing="0"/>
         <w:jc w:val="both"/>
         <w:textAlignment w:val="baseline"/>
         <w:rPr>
@@ -363,26 +423,65 @@
           <w:szCs w:val="22"/>
         </w:rPr>
       </w:pPr>
-      <w:hyperlink r:id="rId9" w:history="1">
-        <w:r>
-          <w:rPr>
-            <w:rStyle w:val="Hyperlink"/>
-            <w:rFonts w:ascii="Trebuchet MS" w:hAnsi="Trebuchet MS"/>
-            <w:color w:val="1155CC"/>
-            <w:sz w:val="22"/>
-            <w:szCs w:val="22"/>
-          </w:rPr>
-          <w:t>https://en.m.wikipedia.org/wiki/Publishers_Weekly_list_of_bestselling_novels_in_the_United_States_in_the_1910s</w:t>
-        </w:r>
-      </w:hyperlink>
-      <w:r>
-        <w:rPr>
-          <w:rFonts w:ascii="Trebuchet MS" w:hAnsi="Trebuchet MS"/>
-          <w:color w:val="1D1C1D"/>
-          <w:sz w:val="22"/>
-          <w:szCs w:val="22"/>
-        </w:rPr>
-        <w:t> </w:t>
+      <w:r>
+        <w:rPr>
+          <w:rFonts w:ascii="Trebuchet MS" w:hAnsi="Trebuchet MS"/>
+          <w:color w:val="1D1C1D"/>
+          <w:sz w:val="22"/>
+          <w:szCs w:val="22"/>
+        </w:rPr>
+        <w:t xml:space="preserve">Extract - using python from </w:t>
+      </w:r>
+      <w:proofErr w:type="spellStart"/>
+      <w:r>
+        <w:rPr>
+          <w:rFonts w:ascii="Trebuchet MS" w:hAnsi="Trebuchet MS"/>
+          <w:color w:val="1D1C1D"/>
+          <w:sz w:val="22"/>
+          <w:szCs w:val="22"/>
+        </w:rPr>
+        <w:t>kaggle</w:t>
+      </w:r>
+      <w:proofErr w:type="spellEnd"/>
+      <w:r>
+        <w:rPr>
+          <w:rFonts w:ascii="Trebuchet MS" w:hAnsi="Trebuchet MS"/>
+          <w:color w:val="1D1C1D"/>
+          <w:sz w:val="22"/>
+          <w:szCs w:val="22"/>
+        </w:rPr>
+        <w:t xml:space="preserve"> and web scraping </w:t>
+      </w:r>
+      <w:proofErr w:type="gramStart"/>
+      <w:r>
+        <w:rPr>
+          <w:rFonts w:ascii="Trebuchet MS" w:hAnsi="Trebuchet MS"/>
+          <w:color w:val="1D1C1D"/>
+          <w:sz w:val="22"/>
+          <w:szCs w:val="22"/>
+        </w:rPr>
+        <w:t xml:space="preserve">from  </w:t>
+      </w:r>
+      <w:proofErr w:type="spellStart"/>
+      <w:r>
+        <w:rPr>
+          <w:rFonts w:ascii="Trebuchet MS" w:hAnsi="Trebuchet MS"/>
+          <w:color w:val="1D1C1D"/>
+          <w:sz w:val="22"/>
+          <w:szCs w:val="22"/>
+        </w:rPr>
+        <w:t>barnes</w:t>
+      </w:r>
+      <w:proofErr w:type="spellEnd"/>
+      <w:proofErr w:type="gramEnd"/>
+      <w:r>
+        <w:rPr>
+          <w:rFonts w:ascii="Trebuchet MS" w:hAnsi="Trebuchet MS"/>
+          <w:color w:val="1D1C1D"/>
+          <w:sz w:val="22"/>
+          <w:szCs w:val="22"/>
+        </w:rPr>
+        <w:t xml:space="preserve"> and noble</w:t>
       </w:r>
     </w:p>
     <w:p>
@@ -390,7 +489,54 @@
         <w:pStyle w:val="NormalWeb"/>
         <w:numPr>
           <w:ilvl w:val="0"/>
-          <w:numId w:val="4"/>
+          <w:numId w:val="8"/>
+        </w:numPr>
+        <w:spacing w:before="0" w:beforeAutospacing="0" w:after="0" w:afterAutospacing="0"/>
+        <w:jc w:val="both"/>
+        <w:textAlignment w:val="baseline"/>
+        <w:rPr>
+          <w:rFonts w:ascii="Trebuchet MS" w:hAnsi="Trebuchet MS"/>
+          <w:color w:val="1D1C1D"/>
+          <w:sz w:val="22"/>
+          <w:szCs w:val="22"/>
+        </w:rPr>
+      </w:pPr>
+      <w:r>
+        <w:rPr>
+          <w:rFonts w:ascii="Trebuchet MS" w:hAnsi="Trebuchet MS"/>
+          <w:color w:val="1D1C1D"/>
+          <w:sz w:val="22"/>
+          <w:szCs w:val="22"/>
+        </w:rPr>
+        <w:t xml:space="preserve">Transform - using pandas, python, </w:t>
+      </w:r>
+      <w:proofErr w:type="spellStart"/>
+      <w:r>
+        <w:rPr>
+          <w:rFonts w:ascii="Trebuchet MS" w:hAnsi="Trebuchet MS"/>
+          <w:color w:val="1D1C1D"/>
+          <w:sz w:val="22"/>
+          <w:szCs w:val="22"/>
+        </w:rPr>
+        <w:t>sql</w:t>
+      </w:r>
+      <w:proofErr w:type="spellEnd"/>
+      <w:r>
+        <w:rPr>
+          <w:rFonts w:ascii="Trebuchet MS" w:hAnsi="Trebuchet MS"/>
+          <w:color w:val="1D1C1D"/>
+          <w:sz w:val="22"/>
+          <w:szCs w:val="22"/>
+        </w:rPr>
+        <w:t xml:space="preserve"> and transform the data that is extracted</w:t>
+      </w:r>
+    </w:p>
+    <w:p>
+      <w:pPr>
+        <w:pStyle w:val="NormalWeb"/>
+        <w:numPr>
+          <w:ilvl w:val="0"/>
+          <w:numId w:val="8"/>
         </w:numPr>
         <w:spacing w:before="0" w:beforeAutospacing="0" w:after="60" w:afterAutospacing="0"/>
         <w:jc w:val="both"/>
@@ -402,26 +548,34 @@
           <w:szCs w:val="22"/>
         </w:rPr>
       </w:pPr>
-      <w:hyperlink r:id="rId10" w:history="1">
-        <w:r>
-          <w:rPr>
-            <w:rStyle w:val="Hyperlink"/>
-            <w:rFonts w:ascii="Trebuchet MS" w:hAnsi="Trebuchet MS"/>
-            <w:color w:val="1155CC"/>
-            <w:sz w:val="22"/>
-            <w:szCs w:val="22"/>
-          </w:rPr>
-          <w:t>https://isbndb.com/isbn-database</w:t>
-        </w:r>
-      </w:hyperlink>
-      <w:r>
-        <w:rPr>
-          <w:rFonts w:ascii="Trebuchet MS" w:hAnsi="Trebuchet MS"/>
-          <w:color w:val="1D1C1D"/>
-          <w:sz w:val="22"/>
-          <w:szCs w:val="22"/>
-        </w:rPr>
-        <w:t> </w:t>
+      <w:r>
+        <w:rPr>
+          <w:rFonts w:ascii="Trebuchet MS" w:hAnsi="Trebuchet MS"/>
+          <w:color w:val="1D1C1D"/>
+          <w:sz w:val="22"/>
+          <w:szCs w:val="22"/>
+        </w:rPr>
+        <w:t xml:space="preserve">Load - make a connection between pandas and </w:t>
+      </w:r>
+      <w:proofErr w:type="spellStart"/>
+      <w:r>
+        <w:rPr>
+          <w:rFonts w:ascii="Trebuchet MS" w:hAnsi="Trebuchet MS"/>
+          <w:color w:val="1D1C1D"/>
+          <w:sz w:val="22"/>
+          <w:szCs w:val="22"/>
+        </w:rPr>
+        <w:t>postgres</w:t>
+      </w:r>
+      <w:proofErr w:type="spellEnd"/>
+      <w:r>
+        <w:rPr>
+          <w:rFonts w:ascii="Trebuchet MS" w:hAnsi="Trebuchet MS"/>
+          <w:color w:val="1D1C1D"/>
+          <w:sz w:val="22"/>
+          <w:szCs w:val="22"/>
+        </w:rPr>
+        <w:t>; load the data into the respective tables</w:t>
       </w:r>
     </w:p>
     <w:p>
@@ -440,7 +594,7 @@
           <w:szCs w:val="22"/>
           <w:u w:val="single"/>
         </w:rPr>
-        <w:t>A brief summary of the three ETL steps you will take to create this database:</w:t>
+        <w:t>A description of what each team member will be responsible for:</w:t>
       </w:r>
     </w:p>
     <w:p>
@@ -448,46 +602,46 @@
         <w:pStyle w:val="NormalWeb"/>
         <w:numPr>
           <w:ilvl w:val="0"/>
-          <w:numId w:val="5"/>
+          <w:numId w:val="9"/>
         </w:numPr>
-        <w:spacing w:before="60" w:beforeAutospacing="0" w:after="0" w:afterAutospacing="0"/>
+        <w:spacing w:before="0" w:beforeAutospacing="0" w:after="0" w:afterAutospacing="0"/>
         <w:jc w:val="both"/>
         <w:textAlignment w:val="baseline"/>
         <w:rPr>
           <w:rFonts w:ascii="Trebuchet MS" w:hAnsi="Trebuchet MS"/>
-          <w:color w:val="1D1C1D"/>
-          <w:sz w:val="22"/>
-          <w:szCs w:val="22"/>
-        </w:rPr>
-      </w:pPr>
-      <w:r>
-        <w:rPr>
-          <w:rFonts w:ascii="Trebuchet MS" w:hAnsi="Trebuchet MS"/>
-          <w:color w:val="1D1C1D"/>
-          <w:sz w:val="22"/>
-          <w:szCs w:val="22"/>
-        </w:rPr>
-        <w:t xml:space="preserve">Extract - using python from kaggle and web scraping </w:t>
-      </w:r>
-      <w:proofErr w:type="gramStart"/>
-      <w:r>
-        <w:rPr>
-          <w:rFonts w:ascii="Trebuchet MS" w:hAnsi="Trebuchet MS"/>
-          <w:color w:val="1D1C1D"/>
-          <w:sz w:val="22"/>
-          <w:szCs w:val="22"/>
-        </w:rPr>
-        <w:t>from  barnes</w:t>
-      </w:r>
-      <w:proofErr w:type="gramEnd"/>
-      <w:r>
-        <w:rPr>
-          <w:rFonts w:ascii="Trebuchet MS" w:hAnsi="Trebuchet MS"/>
-          <w:color w:val="1D1C1D"/>
-          <w:sz w:val="22"/>
-          <w:szCs w:val="22"/>
-        </w:rPr>
-        <w:t xml:space="preserve"> and noble</w:t>
+          <w:color w:val="000000"/>
+          <w:sz w:val="22"/>
+          <w:szCs w:val="22"/>
+        </w:rPr>
+      </w:pPr>
+      <w:r>
+        <w:rPr>
+          <w:rFonts w:ascii="Trebuchet MS" w:hAnsi="Trebuchet MS"/>
+          <w:color w:val="000000"/>
+          <w:sz w:val="22"/>
+          <w:szCs w:val="22"/>
+        </w:rPr>
+        <w:t xml:space="preserve">Pre-work: (assess the sources and find the best data which will suit the DB) - Ryan, Benjamin </w:t>
+      </w:r>
+      <w:proofErr w:type="spellStart"/>
+      <w:r>
+        <w:rPr>
+          <w:rFonts w:ascii="Trebuchet MS" w:hAnsi="Trebuchet MS"/>
+          <w:color w:val="000000"/>
+          <w:sz w:val="22"/>
+          <w:szCs w:val="22"/>
+        </w:rPr>
+        <w:t>Kramskoi</w:t>
+      </w:r>
+      <w:proofErr w:type="spellEnd"/>
+      <w:r>
+        <w:rPr>
+          <w:rFonts w:ascii="Trebuchet MS" w:hAnsi="Trebuchet MS"/>
+          <w:color w:val="000000"/>
+          <w:sz w:val="22"/>
+          <w:szCs w:val="22"/>
+        </w:rPr>
+        <w:t>, Celeste, Saroja</w:t>
       </w:r>
     </w:p>
     <w:p>
@@ -495,26 +649,26 @@
         <w:pStyle w:val="NormalWeb"/>
         <w:numPr>
           <w:ilvl w:val="0"/>
-          <w:numId w:val="5"/>
+          <w:numId w:val="9"/>
         </w:numPr>
         <w:spacing w:before="0" w:beforeAutospacing="0" w:after="0" w:afterAutospacing="0"/>
         <w:jc w:val="both"/>
         <w:textAlignment w:val="baseline"/>
         <w:rPr>
           <w:rFonts w:ascii="Trebuchet MS" w:hAnsi="Trebuchet MS"/>
-          <w:color w:val="1D1C1D"/>
-          <w:sz w:val="22"/>
-          <w:szCs w:val="22"/>
-        </w:rPr>
-      </w:pPr>
-      <w:r>
-        <w:rPr>
-          <w:rFonts w:ascii="Trebuchet MS" w:hAnsi="Trebuchet MS"/>
-          <w:color w:val="1D1C1D"/>
-          <w:sz w:val="22"/>
-          <w:szCs w:val="22"/>
-        </w:rPr>
-        <w:t>Transform - using pandas, python, sql and transform the data that is extracted</w:t>
+          <w:color w:val="000000"/>
+          <w:sz w:val="22"/>
+          <w:szCs w:val="22"/>
+        </w:rPr>
+      </w:pPr>
+      <w:r>
+        <w:rPr>
+          <w:rFonts w:ascii="Trebuchet MS" w:hAnsi="Trebuchet MS"/>
+          <w:color w:val="000000"/>
+          <w:sz w:val="22"/>
+          <w:szCs w:val="22"/>
+        </w:rPr>
+        <w:t>Extraction - Ryan</w:t>
       </w:r>
     </w:p>
     <w:p>
@@ -522,45 +676,26 @@
         <w:pStyle w:val="NormalWeb"/>
         <w:numPr>
           <w:ilvl w:val="0"/>
-          <w:numId w:val="5"/>
+          <w:numId w:val="9"/>
         </w:numPr>
-        <w:spacing w:before="0" w:beforeAutospacing="0" w:after="60" w:afterAutospacing="0"/>
+        <w:spacing w:before="0" w:beforeAutospacing="0" w:after="0" w:afterAutospacing="0"/>
         <w:jc w:val="both"/>
         <w:textAlignment w:val="baseline"/>
         <w:rPr>
           <w:rFonts w:ascii="Trebuchet MS" w:hAnsi="Trebuchet MS"/>
-          <w:color w:val="1D1C1D"/>
-          <w:sz w:val="22"/>
-          <w:szCs w:val="22"/>
-        </w:rPr>
-      </w:pPr>
-      <w:r>
-        <w:rPr>
-          <w:rFonts w:ascii="Trebuchet MS" w:hAnsi="Trebuchet MS"/>
-          <w:color w:val="1D1C1D"/>
-          <w:sz w:val="22"/>
-          <w:szCs w:val="22"/>
-        </w:rPr>
-        <w:t>Load - make a connection between pandas and postgres; load the data into the respective tables</w:t>
-      </w:r>
-    </w:p>
-    <w:p>
-      <w:pPr>
-        <w:pStyle w:val="NormalWeb"/>
-        <w:spacing w:before="60" w:beforeAutospacing="0" w:after="60" w:afterAutospacing="0"/>
-        <w:jc w:val="both"/>
-      </w:pPr>
-      <w:r>
-        <w:rPr>
-          <w:rFonts w:ascii="Trebuchet MS" w:hAnsi="Trebuchet MS"/>
-          <w:b/>
-          <w:bCs/>
-          <w:color w:val="1D1C1D"/>
-          <w:sz w:val="22"/>
-          <w:szCs w:val="22"/>
-          <w:u w:val="single"/>
-        </w:rPr>
-        <w:t>A description of what each team member will be responsible for:</w:t>
+          <w:color w:val="000000"/>
+          <w:sz w:val="22"/>
+          <w:szCs w:val="22"/>
+        </w:rPr>
+      </w:pPr>
+      <w:r>
+        <w:rPr>
+          <w:rFonts w:ascii="Trebuchet MS" w:hAnsi="Trebuchet MS"/>
+          <w:color w:val="000000"/>
+          <w:sz w:val="22"/>
+          <w:szCs w:val="22"/>
+        </w:rPr>
+        <w:t>Transforming - Celeste, Saroja</w:t>
       </w:r>
     </w:p>
     <w:p>
@@ -568,7 +703,7 @@
         <w:pStyle w:val="NormalWeb"/>
         <w:numPr>
           <w:ilvl w:val="0"/>
-          <w:numId w:val="6"/>
+          <w:numId w:val="9"/>
         </w:numPr>
         <w:spacing w:before="0" w:beforeAutospacing="0" w:after="0" w:afterAutospacing="0"/>
         <w:jc w:val="both"/>
@@ -587,15 +722,26 @@
           <w:sz w:val="22"/>
           <w:szCs w:val="22"/>
         </w:rPr>
-        <w:t>Pre-work: (assess the sources and find the best data which will suit the DB) - Ryan, Ben, Celeste, Saroja</w:t>
-      </w:r>
+        <w:t xml:space="preserve">ERD Diagram - Benjamin </w:t>
+      </w:r>
+      <w:proofErr w:type="spellStart"/>
+      <w:r>
+        <w:rPr>
+          <w:rFonts w:ascii="Trebuchet MS" w:hAnsi="Trebuchet MS"/>
+          <w:color w:val="000000"/>
+          <w:sz w:val="22"/>
+          <w:szCs w:val="22"/>
+        </w:rPr>
+        <w:t>Kramskoi</w:t>
+      </w:r>
+      <w:proofErr w:type="spellEnd"/>
     </w:p>
     <w:p>
       <w:pPr>
         <w:pStyle w:val="NormalWeb"/>
         <w:numPr>
           <w:ilvl w:val="0"/>
-          <w:numId w:val="6"/>
+          <w:numId w:val="9"/>
         </w:numPr>
         <w:spacing w:before="0" w:beforeAutospacing="0" w:after="0" w:afterAutospacing="0"/>
         <w:jc w:val="both"/>
@@ -614,7 +760,7 @@
           <w:sz w:val="22"/>
           <w:szCs w:val="22"/>
         </w:rPr>
-        <w:t>Extraction - Ryan</w:t>
+        <w:t>Load - Saroja</w:t>
       </w:r>
     </w:p>
     <w:p>
@@ -622,7 +768,7 @@
         <w:pStyle w:val="NormalWeb"/>
         <w:numPr>
           <w:ilvl w:val="0"/>
-          <w:numId w:val="6"/>
+          <w:numId w:val="9"/>
         </w:numPr>
         <w:spacing w:before="0" w:beforeAutospacing="0" w:after="0" w:afterAutospacing="0"/>
         <w:jc w:val="both"/>
@@ -634,112 +780,46 @@
           <w:szCs w:val="22"/>
         </w:rPr>
       </w:pPr>
-      <w:r>
-        <w:rPr>
-          <w:rFonts w:ascii="Trebuchet MS" w:hAnsi="Trebuchet MS"/>
-          <w:color w:val="000000"/>
-          <w:sz w:val="22"/>
-          <w:szCs w:val="22"/>
-        </w:rPr>
-        <w:t>Transforming - Celeste, Saroja</w:t>
-      </w:r>
-    </w:p>
-    <w:p>
-      <w:pPr>
-        <w:pStyle w:val="NormalWeb"/>
-        <w:numPr>
-          <w:ilvl w:val="0"/>
-          <w:numId w:val="6"/>
-        </w:numPr>
-        <w:spacing w:before="0" w:beforeAutospacing="0" w:after="0" w:afterAutospacing="0"/>
-        <w:jc w:val="both"/>
-        <w:textAlignment w:val="baseline"/>
-        <w:rPr>
-          <w:rFonts w:ascii="Trebuchet MS" w:hAnsi="Trebuchet MS"/>
-          <w:color w:val="000000"/>
-          <w:sz w:val="22"/>
-          <w:szCs w:val="22"/>
-        </w:rPr>
-      </w:pPr>
-      <w:r>
-        <w:rPr>
-          <w:rFonts w:ascii="Trebuchet MS" w:hAnsi="Trebuchet MS"/>
-          <w:color w:val="000000"/>
-          <w:sz w:val="22"/>
-          <w:szCs w:val="22"/>
-        </w:rPr>
-        <w:t>ERD Diagram - Benjamin Kramskoi</w:t>
-      </w:r>
-    </w:p>
-    <w:p>
-      <w:pPr>
-        <w:pStyle w:val="NormalWeb"/>
-        <w:numPr>
-          <w:ilvl w:val="0"/>
-          <w:numId w:val="6"/>
-        </w:numPr>
-        <w:spacing w:before="0" w:beforeAutospacing="0" w:after="0" w:afterAutospacing="0"/>
-        <w:jc w:val="both"/>
-        <w:textAlignment w:val="baseline"/>
-        <w:rPr>
-          <w:rFonts w:ascii="Trebuchet MS" w:hAnsi="Trebuchet MS"/>
-          <w:color w:val="000000"/>
-          <w:sz w:val="22"/>
-          <w:szCs w:val="22"/>
-        </w:rPr>
-      </w:pPr>
-      <w:r>
-        <w:rPr>
-          <w:rFonts w:ascii="Trebuchet MS" w:hAnsi="Trebuchet MS"/>
-          <w:color w:val="000000"/>
-          <w:sz w:val="22"/>
-          <w:szCs w:val="22"/>
-        </w:rPr>
-        <w:t>Load - Saroja</w:t>
-      </w:r>
-    </w:p>
-    <w:p>
-      <w:pPr>
-        <w:pStyle w:val="NormalWeb"/>
-        <w:numPr>
-          <w:ilvl w:val="0"/>
-          <w:numId w:val="6"/>
-        </w:numPr>
-        <w:spacing w:before="0" w:beforeAutospacing="0" w:after="0" w:afterAutospacing="0"/>
-        <w:jc w:val="both"/>
-        <w:textAlignment w:val="baseline"/>
-        <w:rPr>
-          <w:rFonts w:ascii="Trebuchet MS" w:hAnsi="Trebuchet MS"/>
-          <w:color w:val="000000"/>
-          <w:sz w:val="22"/>
-          <w:szCs w:val="22"/>
-        </w:rPr>
-      </w:pPr>
-      <w:r>
-        <w:rPr>
-          <w:rFonts w:ascii="Trebuchet MS" w:hAnsi="Trebuchet MS"/>
-          <w:color w:val="000000"/>
-          <w:sz w:val="22"/>
-          <w:szCs w:val="22"/>
-        </w:rPr>
-        <w:t>Github Repository - Benjamin Kramskoi</w:t>
-      </w:r>
-    </w:p>
-    <w:p>
-      <w:pPr>
-        <w:spacing w:after="240"/>
+      <w:proofErr w:type="spellStart"/>
+      <w:r>
+        <w:rPr>
+          <w:rFonts w:ascii="Trebuchet MS" w:hAnsi="Trebuchet MS"/>
+          <w:color w:val="000000"/>
+          <w:sz w:val="22"/>
+          <w:szCs w:val="22"/>
+        </w:rPr>
+        <w:t>Github</w:t>
+      </w:r>
+      <w:proofErr w:type="spellEnd"/>
+      <w:r>
+        <w:rPr>
+          <w:rFonts w:ascii="Trebuchet MS" w:hAnsi="Trebuchet MS"/>
+          <w:color w:val="000000"/>
+          <w:sz w:val="22"/>
+          <w:szCs w:val="22"/>
+        </w:rPr>
+        <w:t xml:space="preserve"> Repository - Benjamin </w:t>
+      </w:r>
+      <w:proofErr w:type="spellStart"/>
+      <w:r>
+        <w:rPr>
+          <w:rFonts w:ascii="Trebuchet MS" w:hAnsi="Trebuchet MS"/>
+          <w:color w:val="000000"/>
+          <w:sz w:val="22"/>
+          <w:szCs w:val="22"/>
+        </w:rPr>
+        <w:t>Kramskoi</w:t>
+      </w:r>
+      <w:proofErr w:type="spellEnd"/>
+    </w:p>
+    <w:p>
+      <w:pPr>
         <w:rPr>
           <w:rFonts w:ascii="Times New Roman" w:hAnsi="Times New Roman"/>
           <w:sz w:val="24"/>
           <w:szCs w:val="24"/>
         </w:rPr>
       </w:pPr>
-      <w:r>
-        <w:br/>
-      </w:r>
-      <w:r>
-        <w:br/>
-      </w:r>
     </w:p>
     <w:p>
       <w:pPr>
@@ -773,8 +853,19 @@
           <w:sz w:val="22"/>
           <w:szCs w:val="22"/>
         </w:rPr>
-        <w:t>Kaggle - GoodReads</w:t>
-      </w:r>
+        <w:t xml:space="preserve">Kaggle - </w:t>
+      </w:r>
+      <w:proofErr w:type="spellStart"/>
+      <w:r>
+        <w:rPr>
+          <w:rFonts w:ascii="Trebuchet MS" w:hAnsi="Trebuchet MS"/>
+          <w:color w:val="000000"/>
+          <w:sz w:val="22"/>
+          <w:szCs w:val="22"/>
+        </w:rPr>
+        <w:t>GoodReads</w:t>
+      </w:r>
+      <w:proofErr w:type="spellEnd"/>
     </w:p>
     <w:p>
       <w:pPr>
@@ -888,38 +979,6 @@
         <w:t>Num Pages</w:t>
       </w:r>
     </w:p>
-    <w:p>
-      <w:pPr>
-        <w:pStyle w:val="NormalWeb"/>
-        <w:spacing w:before="0" w:beforeAutospacing="0" w:after="0" w:afterAutospacing="0"/>
-        <w:jc w:val="both"/>
-      </w:pPr>
-      <w:r>
-        <w:rPr>
-          <w:rFonts w:ascii="Trebuchet MS" w:hAnsi="Trebuchet MS"/>
-          <w:color w:val="000000"/>
-          <w:sz w:val="22"/>
-          <w:szCs w:val="22"/>
-        </w:rPr>
-        <w:t>Ratings Count</w:t>
-      </w:r>
-    </w:p>
-    <w:p>
-      <w:pPr>
-        <w:pStyle w:val="NormalWeb"/>
-        <w:spacing w:before="0" w:beforeAutospacing="0" w:after="0" w:afterAutospacing="0"/>
-        <w:jc w:val="both"/>
-      </w:pPr>
-      <w:r>
-        <w:rPr>
-          <w:rFonts w:ascii="Trebuchet MS" w:hAnsi="Trebuchet MS"/>
-          <w:color w:val="000000"/>
-          <w:sz w:val="22"/>
-          <w:szCs w:val="22"/>
-        </w:rPr>
-        <w:t>Text Reviews Count</w:t>
-      </w:r>
-    </w:p>
     <w:p/>
     <w:p>
       <w:pPr>
@@ -934,124 +993,27 @@
           <w:sz w:val="22"/>
           <w:szCs w:val="22"/>
         </w:rPr>
-        <w:t xml:space="preserve">Barnes &amp; </w:t>
-      </w:r>
-      <w:proofErr w:type="gramStart"/>
-      <w:r>
-        <w:rPr>
-          <w:rFonts w:ascii="Trebuchet MS" w:hAnsi="Trebuchet MS"/>
-          <w:color w:val="000000"/>
-          <w:sz w:val="22"/>
-          <w:szCs w:val="22"/>
-        </w:rPr>
-        <w:t>Noble ???</w:t>
-      </w:r>
-      <w:proofErr w:type="gramEnd"/>
-      <w:r>
-        <w:rPr>
-          <w:rFonts w:ascii="Trebuchet MS" w:hAnsi="Trebuchet MS"/>
-          <w:color w:val="000000"/>
-          <w:sz w:val="22"/>
-          <w:szCs w:val="22"/>
-        </w:rPr>
-        <w:t> </w:t>
-      </w:r>
-    </w:p>
-    <w:p>
-      <w:pPr>
-        <w:pStyle w:val="NormalWeb"/>
-        <w:spacing w:before="0" w:beforeAutospacing="0" w:after="0" w:afterAutospacing="0"/>
-        <w:jc w:val="both"/>
-      </w:pPr>
-      <w:r>
-        <w:rPr>
-          <w:rFonts w:ascii="Trebuchet MS" w:hAnsi="Trebuchet MS"/>
-          <w:color w:val="000000"/>
-          <w:sz w:val="22"/>
-          <w:szCs w:val="22"/>
-        </w:rPr>
-        <w:t>Price</w:t>
-      </w:r>
-    </w:p>
-    <w:p>
-      <w:pPr>
-        <w:pStyle w:val="NormalWeb"/>
-        <w:spacing w:before="0" w:beforeAutospacing="0" w:after="0" w:afterAutospacing="0"/>
-        <w:jc w:val="both"/>
-      </w:pPr>
-      <w:r>
-        <w:rPr>
-          <w:rFonts w:ascii="Trebuchet MS" w:hAnsi="Trebuchet MS"/>
-          <w:color w:val="000000"/>
-          <w:sz w:val="22"/>
-          <w:szCs w:val="22"/>
-        </w:rPr>
-        <w:t>Rating</w:t>
-      </w:r>
-    </w:p>
-    <w:p>
-      <w:pPr>
-        <w:pStyle w:val="NormalWeb"/>
-        <w:spacing w:before="0" w:beforeAutospacing="0" w:after="0" w:afterAutospacing="0"/>
-        <w:jc w:val="both"/>
-      </w:pPr>
-      <w:r>
-        <w:rPr>
-          <w:rFonts w:ascii="Trebuchet MS" w:hAnsi="Trebuchet MS"/>
-          <w:color w:val="000000"/>
-          <w:sz w:val="22"/>
-          <w:szCs w:val="22"/>
-        </w:rPr>
-        <w:t>Genre</w:t>
-      </w:r>
-    </w:p>
-    <w:p>
-      <w:pPr>
-        <w:pStyle w:val="NormalWeb"/>
-        <w:spacing w:before="0" w:beforeAutospacing="0" w:after="0" w:afterAutospacing="0"/>
-        <w:jc w:val="both"/>
-      </w:pPr>
-      <w:r>
-        <w:rPr>
-          <w:rFonts w:ascii="Trebuchet MS" w:hAnsi="Trebuchet MS"/>
-          <w:color w:val="000000"/>
-          <w:sz w:val="22"/>
-          <w:szCs w:val="22"/>
-        </w:rPr>
-        <w:t>Author</w:t>
-      </w:r>
-    </w:p>
-    <w:p/>
-    <w:p>
-      <w:pPr>
-        <w:pStyle w:val="NormalWeb"/>
-        <w:spacing w:before="0" w:beforeAutospacing="0" w:after="0" w:afterAutospacing="0"/>
-        <w:jc w:val="both"/>
-      </w:pPr>
-      <w:r>
-        <w:rPr>
-          <w:rFonts w:ascii="Trebuchet MS" w:hAnsi="Trebuchet MS"/>
-          <w:color w:val="000000"/>
-          <w:sz w:val="22"/>
-          <w:szCs w:val="22"/>
-        </w:rPr>
-        <w:t>Table (wikipedia all 3? - Bestsellers)</w:t>
-      </w:r>
-    </w:p>
-    <w:p>
-      <w:pPr>
-        <w:pStyle w:val="NormalWeb"/>
-        <w:spacing w:before="0" w:beforeAutospacing="0" w:after="0" w:afterAutospacing="0"/>
-        <w:jc w:val="both"/>
-      </w:pPr>
-      <w:r>
-        <w:rPr>
-          <w:rFonts w:ascii="Trebuchet MS" w:hAnsi="Trebuchet MS"/>
-          <w:color w:val="000000"/>
-          <w:sz w:val="22"/>
-          <w:szCs w:val="22"/>
-        </w:rPr>
-        <w:t>Bookid (ISBN) - PK</w:t>
+        <w:t>Table (</w:t>
+      </w:r>
+      <w:proofErr w:type="spellStart"/>
+      <w:r>
+        <w:rPr>
+          <w:rFonts w:ascii="Trebuchet MS" w:hAnsi="Trebuchet MS"/>
+          <w:color w:val="000000"/>
+          <w:sz w:val="22"/>
+          <w:szCs w:val="22"/>
+        </w:rPr>
+        <w:t>wikipedia</w:t>
+      </w:r>
+      <w:proofErr w:type="spellEnd"/>
+      <w:r>
+        <w:rPr>
+          <w:rFonts w:ascii="Trebuchet MS" w:hAnsi="Trebuchet MS"/>
+          <w:color w:val="000000"/>
+          <w:sz w:val="22"/>
+          <w:szCs w:val="22"/>
+        </w:rPr>
+        <w:t xml:space="preserve"> all 3? - Bestsellers)</w:t>
       </w:r>
     </w:p>
     <w:p>
@@ -1083,22 +1045,6 @@
           <w:sz w:val="22"/>
           <w:szCs w:val="22"/>
         </w:rPr>
-        <w:t>Author</w:t>
-      </w:r>
-    </w:p>
-    <w:p>
-      <w:pPr>
-        <w:pStyle w:val="NormalWeb"/>
-        <w:spacing w:before="0" w:beforeAutospacing="0" w:after="0" w:afterAutospacing="0"/>
-        <w:jc w:val="both"/>
-      </w:pPr>
-      <w:r>
-        <w:rPr>
-          <w:rFonts w:ascii="Trebuchet MS" w:hAnsi="Trebuchet MS"/>
-          <w:color w:val="000000"/>
-          <w:sz w:val="22"/>
-          <w:szCs w:val="22"/>
-        </w:rPr>
         <w:t>Was best seller?</w:t>
       </w:r>
     </w:p>
@@ -1116,38 +1062,6 @@
           <w:szCs w:val="22"/>
         </w:rPr>
         <w:t>Year was best seller</w:t>
-      </w:r>
-    </w:p>
-    <w:p>
-      <w:pPr>
-        <w:pStyle w:val="NormalWeb"/>
-        <w:spacing w:before="0" w:beforeAutospacing="0" w:after="0" w:afterAutospacing="0"/>
-        <w:jc w:val="both"/>
-      </w:pPr>
-      <w:r>
-        <w:rPr>
-          <w:rFonts w:ascii="Trebuchet MS" w:hAnsi="Trebuchet MS"/>
-          <w:color w:val="000000"/>
-          <w:sz w:val="22"/>
-          <w:szCs w:val="22"/>
-        </w:rPr>
-        <w:t>ISBN</w:t>
-      </w:r>
-    </w:p>
-    <w:p>
-      <w:pPr>
-        <w:pStyle w:val="NormalWeb"/>
-        <w:spacing w:before="0" w:beforeAutospacing="0" w:after="0" w:afterAutospacing="0"/>
-        <w:jc w:val="both"/>
-      </w:pPr>
-      <w:r>
-        <w:rPr>
-          <w:rFonts w:ascii="Trebuchet MS" w:hAnsi="Trebuchet MS"/>
-          <w:color w:val="000000"/>
-          <w:sz w:val="22"/>
-          <w:szCs w:val="22"/>
-        </w:rPr>
-        <w:t>pages</w:t>
       </w:r>
     </w:p>
     <w:p/>
@@ -1176,98 +1090,443 @@
         <w:spacing w:before="0" w:beforeAutospacing="0" w:after="0" w:afterAutospacing="0"/>
         <w:jc w:val="both"/>
       </w:pPr>
-      <w:r>
-        <w:rPr>
-          <w:rFonts w:ascii="Trebuchet MS" w:hAnsi="Trebuchet MS"/>
-          <w:color w:val="000000"/>
-          <w:sz w:val="22"/>
-          <w:szCs w:val="22"/>
-        </w:rPr>
-        <w:t>Genre</w:t>
-      </w:r>
-    </w:p>
-    <w:p>
-      <w:pPr>
-        <w:pStyle w:val="NormalWeb"/>
-        <w:spacing w:before="0" w:beforeAutospacing="0" w:after="0" w:afterAutospacing="0"/>
-        <w:jc w:val="both"/>
-      </w:pPr>
-      <w:r>
-        <w:rPr>
-          <w:rFonts w:ascii="Trebuchet MS" w:hAnsi="Trebuchet MS"/>
-          <w:color w:val="000000"/>
-          <w:sz w:val="22"/>
-          <w:szCs w:val="22"/>
-        </w:rPr>
-        <w:t>Rating</w:t>
-      </w:r>
-    </w:p>
-    <w:p>
-      <w:pPr>
-        <w:pStyle w:val="NormalWeb"/>
-        <w:spacing w:before="0" w:beforeAutospacing="0" w:after="0" w:afterAutospacing="0"/>
-        <w:jc w:val="both"/>
-      </w:pPr>
-      <w:r>
-        <w:rPr>
-          <w:rFonts w:ascii="Trebuchet MS" w:hAnsi="Trebuchet MS"/>
-          <w:color w:val="000000"/>
-          <w:sz w:val="22"/>
-          <w:szCs w:val="22"/>
-        </w:rPr>
-        <w:t>Language</w:t>
-      </w:r>
-    </w:p>
-    <w:p>
-      <w:pPr>
-        <w:pStyle w:val="NormalWeb"/>
-        <w:spacing w:before="0" w:beforeAutospacing="0" w:after="0" w:afterAutospacing="0"/>
-        <w:jc w:val="both"/>
-      </w:pPr>
-      <w:r>
-        <w:rPr>
-          <w:rFonts w:ascii="Trebuchet MS" w:hAnsi="Trebuchet MS"/>
-          <w:color w:val="000000"/>
-          <w:sz w:val="22"/>
-          <w:szCs w:val="22"/>
-        </w:rPr>
-        <w:t>Pages</w:t>
-      </w:r>
-    </w:p>
-    <w:p>
-      <w:pPr>
-        <w:pStyle w:val="NormalWeb"/>
-        <w:spacing w:before="0" w:beforeAutospacing="0" w:after="0" w:afterAutospacing="0"/>
-        <w:jc w:val="both"/>
-      </w:pPr>
-      <w:proofErr w:type="gramStart"/>
-      <w:r>
-        <w:rPr>
-          <w:rFonts w:ascii="Trebuchet MS" w:hAnsi="Trebuchet MS"/>
-          <w:color w:val="000000"/>
-          <w:sz w:val="22"/>
-          <w:szCs w:val="22"/>
-        </w:rPr>
-        <w:t>Price ???</w:t>
-      </w:r>
-      <w:proofErr w:type="gramEnd"/>
-    </w:p>
-    <w:p>
-      <w:pPr>
-        <w:pStyle w:val="NormalWeb"/>
-        <w:spacing w:before="0" w:beforeAutospacing="0" w:after="0" w:afterAutospacing="0"/>
-        <w:jc w:val="both"/>
-      </w:pPr>
-      <w:r>
-        <w:rPr>
-          <w:rFonts w:ascii="Trebuchet MS" w:hAnsi="Trebuchet MS"/>
-          <w:color w:val="000000"/>
-          <w:sz w:val="22"/>
-          <w:szCs w:val="22"/>
-        </w:rPr>
-        <w:t>Best selling by Year</w:t>
-      </w:r>
-    </w:p>
+      <w:proofErr w:type="spellStart"/>
+      <w:r>
+        <w:rPr>
+          <w:rFonts w:ascii="Trebuchet MS" w:hAnsi="Trebuchet MS"/>
+          <w:color w:val="000000"/>
+          <w:sz w:val="22"/>
+          <w:szCs w:val="22"/>
+        </w:rPr>
+        <w:lastRenderedPageBreak/>
+        <w:t>Book_desc</w:t>
+      </w:r>
+      <w:proofErr w:type="spellEnd"/>
+    </w:p>
+    <w:p>
+      <w:pPr>
+        <w:pStyle w:val="NormalWeb"/>
+        <w:spacing w:before="0" w:beforeAutospacing="0" w:after="0" w:afterAutospacing="0"/>
+        <w:jc w:val="both"/>
+      </w:pPr>
+      <w:r>
+        <w:rPr>
+          <w:rStyle w:val="apple-tab-span"/>
+          <w:rFonts w:ascii="Trebuchet MS" w:hAnsi="Trebuchet MS"/>
+          <w:color w:val="000000"/>
+          <w:sz w:val="22"/>
+          <w:szCs w:val="22"/>
+        </w:rPr>
+        <w:tab/>
+      </w:r>
+      <w:r>
+        <w:rPr>
+          <w:rFonts w:ascii="Trebuchet MS" w:hAnsi="Trebuchet MS"/>
+          <w:color w:val="000000"/>
+          <w:sz w:val="22"/>
+          <w:szCs w:val="22"/>
+        </w:rPr>
+        <w:t>ISBN - VARCHAR PK</w:t>
+      </w:r>
+    </w:p>
+    <w:p>
+      <w:pPr>
+        <w:pStyle w:val="NormalWeb"/>
+        <w:spacing w:before="0" w:beforeAutospacing="0" w:after="0" w:afterAutospacing="0"/>
+        <w:jc w:val="both"/>
+      </w:pPr>
+      <w:r>
+        <w:rPr>
+          <w:rStyle w:val="apple-tab-span"/>
+          <w:rFonts w:ascii="Trebuchet MS" w:hAnsi="Trebuchet MS"/>
+          <w:color w:val="000000"/>
+          <w:sz w:val="22"/>
+          <w:szCs w:val="22"/>
+        </w:rPr>
+        <w:tab/>
+      </w:r>
+      <w:r>
+        <w:rPr>
+          <w:rFonts w:ascii="Trebuchet MS" w:hAnsi="Trebuchet MS"/>
+          <w:color w:val="000000"/>
+          <w:sz w:val="22"/>
+          <w:szCs w:val="22"/>
+        </w:rPr>
+        <w:t>Title (</w:t>
+      </w:r>
+      <w:proofErr w:type="spellStart"/>
+      <w:r>
+        <w:rPr>
+          <w:rFonts w:ascii="Trebuchet MS" w:hAnsi="Trebuchet MS"/>
+          <w:color w:val="000000"/>
+          <w:sz w:val="22"/>
+          <w:szCs w:val="22"/>
+        </w:rPr>
+        <w:t>VARchar</w:t>
+      </w:r>
+      <w:proofErr w:type="spellEnd"/>
+      <w:r>
+        <w:rPr>
+          <w:rFonts w:ascii="Trebuchet MS" w:hAnsi="Trebuchet MS"/>
+          <w:color w:val="000000"/>
+          <w:sz w:val="22"/>
+          <w:szCs w:val="22"/>
+        </w:rPr>
+        <w:t xml:space="preserve"> 50)</w:t>
+      </w:r>
+    </w:p>
+    <w:p>
+      <w:pPr>
+        <w:pStyle w:val="NormalWeb"/>
+        <w:spacing w:before="0" w:beforeAutospacing="0" w:after="0" w:afterAutospacing="0"/>
+        <w:jc w:val="both"/>
+      </w:pPr>
+      <w:r>
+        <w:rPr>
+          <w:rStyle w:val="apple-tab-span"/>
+          <w:rFonts w:ascii="Trebuchet MS" w:hAnsi="Trebuchet MS"/>
+          <w:color w:val="000000"/>
+          <w:sz w:val="22"/>
+          <w:szCs w:val="22"/>
+        </w:rPr>
+        <w:tab/>
+      </w:r>
+      <w:r>
+        <w:rPr>
+          <w:rFonts w:ascii="Trebuchet MS" w:hAnsi="Trebuchet MS"/>
+          <w:color w:val="000000"/>
+          <w:sz w:val="22"/>
+          <w:szCs w:val="22"/>
+        </w:rPr>
+        <w:t>Author (Varchar 50)</w:t>
+      </w:r>
+    </w:p>
+    <w:p>
+      <w:pPr>
+        <w:pStyle w:val="NormalWeb"/>
+        <w:spacing w:before="0" w:beforeAutospacing="0" w:after="0" w:afterAutospacing="0"/>
+        <w:jc w:val="both"/>
+      </w:pPr>
+      <w:r>
+        <w:rPr>
+          <w:rStyle w:val="apple-tab-span"/>
+          <w:rFonts w:ascii="Trebuchet MS" w:hAnsi="Trebuchet MS"/>
+          <w:color w:val="000000"/>
+          <w:sz w:val="22"/>
+          <w:szCs w:val="22"/>
+        </w:rPr>
+        <w:tab/>
+      </w:r>
+      <w:proofErr w:type="spellStart"/>
+      <w:r>
+        <w:rPr>
+          <w:rFonts w:ascii="Trebuchet MS" w:hAnsi="Trebuchet MS"/>
+          <w:color w:val="000000"/>
+          <w:sz w:val="22"/>
+          <w:szCs w:val="22"/>
+        </w:rPr>
+        <w:t>No_of_pages</w:t>
+      </w:r>
+      <w:proofErr w:type="spellEnd"/>
+      <w:r>
+        <w:rPr>
+          <w:rFonts w:ascii="Trebuchet MS" w:hAnsi="Trebuchet MS"/>
+          <w:color w:val="000000"/>
+          <w:sz w:val="22"/>
+          <w:szCs w:val="22"/>
+        </w:rPr>
+        <w:t xml:space="preserve"> (INT)</w:t>
+      </w:r>
+    </w:p>
+    <w:p>
+      <w:pPr>
+        <w:pStyle w:val="NormalWeb"/>
+        <w:spacing w:before="0" w:beforeAutospacing="0" w:after="0" w:afterAutospacing="0"/>
+        <w:jc w:val="both"/>
+      </w:pPr>
+      <w:r>
+        <w:rPr>
+          <w:rStyle w:val="apple-tab-span"/>
+          <w:rFonts w:ascii="Trebuchet MS" w:hAnsi="Trebuchet MS"/>
+          <w:color w:val="000000"/>
+          <w:sz w:val="22"/>
+          <w:szCs w:val="22"/>
+        </w:rPr>
+        <w:tab/>
+      </w:r>
+      <w:proofErr w:type="spellStart"/>
+      <w:r>
+        <w:rPr>
+          <w:rFonts w:ascii="Trebuchet MS" w:hAnsi="Trebuchet MS"/>
+          <w:color w:val="000000"/>
+          <w:sz w:val="22"/>
+          <w:szCs w:val="22"/>
+        </w:rPr>
+        <w:t>Publication_date</w:t>
+      </w:r>
+      <w:proofErr w:type="spellEnd"/>
+      <w:r>
+        <w:rPr>
+          <w:rFonts w:ascii="Trebuchet MS" w:hAnsi="Trebuchet MS"/>
+          <w:color w:val="000000"/>
+          <w:sz w:val="22"/>
+          <w:szCs w:val="22"/>
+        </w:rPr>
+        <w:t xml:space="preserve"> (DATE)</w:t>
+      </w:r>
+    </w:p>
+    <w:p>
+      <w:pPr>
+        <w:pStyle w:val="NormalWeb"/>
+        <w:spacing w:before="0" w:beforeAutospacing="0" w:after="0" w:afterAutospacing="0"/>
+        <w:ind w:firstLine="720"/>
+        <w:jc w:val="both"/>
+      </w:pPr>
+      <w:r>
+        <w:rPr>
+          <w:rFonts w:ascii="Trebuchet MS" w:hAnsi="Trebuchet MS"/>
+          <w:color w:val="000000"/>
+          <w:sz w:val="22"/>
+          <w:szCs w:val="22"/>
+        </w:rPr>
+        <w:t>Language (VARCHAR 50)</w:t>
+      </w:r>
+    </w:p>
+    <w:p>
+      <w:pPr>
+        <w:pStyle w:val="NormalWeb"/>
+        <w:spacing w:before="0" w:beforeAutospacing="0" w:after="0" w:afterAutospacing="0"/>
+        <w:jc w:val="both"/>
+      </w:pPr>
+      <w:r>
+        <w:rPr>
+          <w:rStyle w:val="apple-tab-span"/>
+          <w:rFonts w:ascii="Trebuchet MS" w:hAnsi="Trebuchet MS"/>
+          <w:color w:val="000000"/>
+          <w:sz w:val="22"/>
+          <w:szCs w:val="22"/>
+        </w:rPr>
+        <w:tab/>
+      </w:r>
+      <w:proofErr w:type="spellStart"/>
+      <w:r>
+        <w:rPr>
+          <w:rFonts w:ascii="Trebuchet MS" w:hAnsi="Trebuchet MS"/>
+          <w:color w:val="000000"/>
+          <w:sz w:val="22"/>
+          <w:szCs w:val="22"/>
+        </w:rPr>
+        <w:t>Avg_rating</w:t>
+      </w:r>
+      <w:proofErr w:type="spellEnd"/>
+      <w:r>
+        <w:rPr>
+          <w:rFonts w:ascii="Trebuchet MS" w:hAnsi="Trebuchet MS"/>
+          <w:color w:val="000000"/>
+          <w:sz w:val="22"/>
+          <w:szCs w:val="22"/>
+        </w:rPr>
+        <w:t xml:space="preserve"> (float)</w:t>
+      </w:r>
+    </w:p>
+    <w:p/>
+    <w:p>
+      <w:pPr>
+        <w:pStyle w:val="NormalWeb"/>
+        <w:spacing w:before="0" w:beforeAutospacing="0" w:after="0" w:afterAutospacing="0"/>
+        <w:jc w:val="both"/>
+      </w:pPr>
+      <w:r>
+        <w:rPr>
+          <w:rFonts w:ascii="Trebuchet MS" w:hAnsi="Trebuchet MS"/>
+          <w:color w:val="000000"/>
+          <w:sz w:val="22"/>
+          <w:szCs w:val="22"/>
+        </w:rPr>
+        <w:t>New York Times</w:t>
+      </w:r>
+    </w:p>
+    <w:p>
+      <w:pPr>
+        <w:pStyle w:val="NormalWeb"/>
+        <w:spacing w:before="0" w:beforeAutospacing="0" w:after="0" w:afterAutospacing="0"/>
+        <w:jc w:val="both"/>
+      </w:pPr>
+      <w:r>
+        <w:rPr>
+          <w:rStyle w:val="apple-tab-span"/>
+          <w:rFonts w:ascii="Trebuchet MS" w:hAnsi="Trebuchet MS"/>
+          <w:color w:val="000000"/>
+          <w:sz w:val="22"/>
+          <w:szCs w:val="22"/>
+        </w:rPr>
+        <w:tab/>
+      </w:r>
+      <w:r>
+        <w:rPr>
+          <w:rFonts w:ascii="Trebuchet MS" w:hAnsi="Trebuchet MS"/>
+          <w:color w:val="000000"/>
+          <w:sz w:val="22"/>
+          <w:szCs w:val="22"/>
+        </w:rPr>
+        <w:t>ISBN - (INT) FK</w:t>
+      </w:r>
+    </w:p>
+    <w:p>
+      <w:pPr>
+        <w:pStyle w:val="NormalWeb"/>
+        <w:spacing w:before="0" w:beforeAutospacing="0" w:after="0" w:afterAutospacing="0"/>
+        <w:jc w:val="both"/>
+      </w:pPr>
+      <w:r>
+        <w:rPr>
+          <w:rStyle w:val="apple-tab-span"/>
+          <w:rFonts w:ascii="Trebuchet MS" w:hAnsi="Trebuchet MS"/>
+          <w:color w:val="000000"/>
+          <w:sz w:val="22"/>
+          <w:szCs w:val="22"/>
+        </w:rPr>
+        <w:tab/>
+      </w:r>
+      <w:proofErr w:type="spellStart"/>
+      <w:r>
+        <w:rPr>
+          <w:rFonts w:ascii="Trebuchet MS" w:hAnsi="Trebuchet MS"/>
+          <w:color w:val="000000"/>
+          <w:sz w:val="22"/>
+          <w:szCs w:val="22"/>
+        </w:rPr>
+        <w:t>YEar</w:t>
+      </w:r>
+      <w:proofErr w:type="spellEnd"/>
+      <w:r>
+        <w:rPr>
+          <w:rFonts w:ascii="Trebuchet MS" w:hAnsi="Trebuchet MS"/>
+          <w:color w:val="000000"/>
+          <w:sz w:val="22"/>
+          <w:szCs w:val="22"/>
+        </w:rPr>
+        <w:t xml:space="preserve"> (INT)</w:t>
+      </w:r>
+    </w:p>
+    <w:p/>
+    <w:p>
+      <w:pPr>
+        <w:pStyle w:val="NormalWeb"/>
+        <w:spacing w:before="0" w:beforeAutospacing="0" w:after="0" w:afterAutospacing="0"/>
+        <w:jc w:val="both"/>
+      </w:pPr>
+      <w:r>
+        <w:rPr>
+          <w:rFonts w:ascii="Trebuchet MS" w:hAnsi="Trebuchet MS"/>
+          <w:color w:val="000000"/>
+          <w:sz w:val="22"/>
+          <w:szCs w:val="22"/>
+        </w:rPr>
+        <w:t>Oprah’s</w:t>
+      </w:r>
+    </w:p>
+    <w:p>
+      <w:pPr>
+        <w:pStyle w:val="NormalWeb"/>
+        <w:spacing w:before="0" w:beforeAutospacing="0" w:after="0" w:afterAutospacing="0"/>
+        <w:jc w:val="both"/>
+      </w:pPr>
+      <w:r>
+        <w:rPr>
+          <w:rStyle w:val="apple-tab-span"/>
+          <w:rFonts w:ascii="Trebuchet MS" w:hAnsi="Trebuchet MS"/>
+          <w:color w:val="000000"/>
+          <w:sz w:val="22"/>
+          <w:szCs w:val="22"/>
+        </w:rPr>
+        <w:tab/>
+      </w:r>
+      <w:r>
+        <w:rPr>
+          <w:rFonts w:ascii="Trebuchet MS" w:hAnsi="Trebuchet MS"/>
+          <w:color w:val="000000"/>
+          <w:sz w:val="22"/>
+          <w:szCs w:val="22"/>
+        </w:rPr>
+        <w:t>ISBN - (INT) FK</w:t>
+      </w:r>
+    </w:p>
+    <w:p>
+      <w:pPr>
+        <w:pStyle w:val="NormalWeb"/>
+        <w:spacing w:before="0" w:beforeAutospacing="0" w:after="0" w:afterAutospacing="0"/>
+        <w:jc w:val="both"/>
+      </w:pPr>
+      <w:r>
+        <w:rPr>
+          <w:rStyle w:val="apple-tab-span"/>
+          <w:rFonts w:ascii="Trebuchet MS" w:hAnsi="Trebuchet MS"/>
+          <w:color w:val="000000"/>
+          <w:sz w:val="22"/>
+          <w:szCs w:val="22"/>
+        </w:rPr>
+        <w:tab/>
+      </w:r>
+      <w:proofErr w:type="spellStart"/>
+      <w:r>
+        <w:rPr>
+          <w:rFonts w:ascii="Trebuchet MS" w:hAnsi="Trebuchet MS"/>
+          <w:color w:val="000000"/>
+          <w:sz w:val="22"/>
+          <w:szCs w:val="22"/>
+        </w:rPr>
+        <w:t>Bookclub_Month</w:t>
+      </w:r>
+      <w:proofErr w:type="spellEnd"/>
+      <w:r>
+        <w:rPr>
+          <w:rFonts w:ascii="Trebuchet MS" w:hAnsi="Trebuchet MS"/>
+          <w:color w:val="000000"/>
+          <w:sz w:val="22"/>
+          <w:szCs w:val="22"/>
+        </w:rPr>
+        <w:t xml:space="preserve"> (VARCHAR)</w:t>
+      </w:r>
+    </w:p>
+    <w:p>
+      <w:pPr>
+        <w:pStyle w:val="NormalWeb"/>
+        <w:spacing w:before="0" w:beforeAutospacing="0" w:after="0" w:afterAutospacing="0"/>
+        <w:jc w:val="both"/>
+      </w:pPr>
+      <w:r>
+        <w:rPr>
+          <w:rStyle w:val="apple-tab-span"/>
+          <w:rFonts w:ascii="Trebuchet MS" w:hAnsi="Trebuchet MS"/>
+          <w:color w:val="000000"/>
+          <w:sz w:val="22"/>
+          <w:szCs w:val="22"/>
+        </w:rPr>
+        <w:tab/>
+      </w:r>
+      <w:proofErr w:type="spellStart"/>
+      <w:r>
+        <w:rPr>
+          <w:rFonts w:ascii="Trebuchet MS" w:hAnsi="Trebuchet MS"/>
+          <w:color w:val="000000"/>
+          <w:sz w:val="22"/>
+          <w:szCs w:val="22"/>
+        </w:rPr>
+        <w:t>Boolclub_year</w:t>
+      </w:r>
+      <w:proofErr w:type="spellEnd"/>
+      <w:r>
+        <w:rPr>
+          <w:rFonts w:ascii="Trebuchet MS" w:hAnsi="Trebuchet MS"/>
+          <w:color w:val="000000"/>
+          <w:sz w:val="22"/>
+          <w:szCs w:val="22"/>
+        </w:rPr>
+        <w:t xml:space="preserve"> (INT)</w:t>
+      </w:r>
+    </w:p>
+    <w:p/>
     <w:p/>
     <w:sectPr>
       <w:pgSz w:w="12240" w:h="15840"/>
@@ -1282,6 +1541,232 @@
 <file path=word/numbering.xml><?xml version="1.0" encoding="utf-8"?>
 <w:numbering xmlns:wpc="http://schemas.microsoft.com/office/word/2010/wordprocessingCanvas" xmlns:cx="http://schemas.microsoft.com/office/drawing/2014/chartex" xmlns:cx1="http://schemas.microsoft.com/office/drawing/2015/9/8/chartex" xmlns:cx2="http://schemas.microsoft.com/office/drawing/2015/10/21/chartex" xmlns:cx3="http://schemas.microsoft.com/office/drawing/2016/5/9/chartex" xmlns:cx4="http://schemas.microsoft.com/office/drawing/2016/5/10/chartex" xmlns:cx5="http://schemas.microsoft.com/office/drawing/2016/5/11/chartex" xmlns:cx6="http://schemas.microsoft.com/office/drawing/2016/5/12/chartex" xmlns:cx7="http://schemas.microsoft.com/office/drawing/2016/5/13/chartex" xmlns:cx8="http://schemas.microsoft.com/office/drawing/2016/5/14/chartex" xmlns:mc="http://schemas.openxmlformats.org/markup-compatibility/2006" xmlns:aink="http://schemas.microsoft.com/office/drawing/2016/ink" xmlns:am3d="http://schemas.microsoft.com/office/drawing/2017/model3d" xmlns:o="urn:schemas-microsoft-com:office:office" xmlns:r="http://schemas.openxmlformats.org/officeDocument/2006/relationships" xmlns:m="http://schemas.openxmlformats.org/officeDocument/2006/math" xmlns:v="urn:schemas-microsoft-com:vml" xmlns:wp14="http://schemas.microsoft.com/office/word/2010/wordprocessingDrawing" xmlns:wp="http://schemas.openxmlformats.org/drawingml/2006/wordprocessingDrawing" xmlns:w10="urn:schemas-microsoft-com:office:word" xmlns:w="http://schemas.openxmlformats.org/wordprocessingml/2006/main" xmlns:w14="http://schemas.microsoft.com/office/word/2010/wordml" xmlns:w15="http://schemas.microsoft.com/office/word/2012/wordml" xmlns:w16cex="http://schemas.microsoft.com/office/word/2018/wordml/cex" xmlns:w16cid="http://schemas.microsoft.com/office/word/2016/wordml/cid" xmlns:w16="http://schemas.microsoft.com/office/word/2018/wordml" xmlns:w16se="http://schemas.microsoft.com/office/word/2015/wordml/symex" xmlns:wpg="http://schemas.microsoft.com/office/word/2010/wordprocessingGroup" xmlns:wpi="http://schemas.microsoft.com/office/word/2010/wordprocessingInk" xmlns:wne="http://schemas.microsoft.com/office/word/2006/wordml" xmlns:wps="http://schemas.microsoft.com/office/word/2010/wordprocessingShape" mc:Ignorable="w14 w15 w16se w16cid w16 w16cex wp14">
   <w:abstractNum w:abstractNumId="0" w15:restartNumberingAfterBreak="0">
+    <w:nsid w:val="037257BD"/>
+    <w:multiLevelType w:val="multilevel"/>
+    <w:tmpl w:val="8040B6B0"/>
+    <w:lvl w:ilvl="0">
+      <w:start w:val="1"/>
+      <w:numFmt w:val="decimal"/>
+      <w:lvlText w:val="%1."/>
+      <w:lvlJc w:val="left"/>
+      <w:pPr>
+        <w:tabs>
+          <w:tab w:val="num" w:pos="720"/>
+        </w:tabs>
+        <w:ind w:left="720" w:hanging="360"/>
+      </w:pPr>
+    </w:lvl>
+    <w:lvl w:ilvl="1" w:tentative="1">
+      <w:start w:val="1"/>
+      <w:numFmt w:val="decimal"/>
+      <w:lvlText w:val="%2."/>
+      <w:lvlJc w:val="left"/>
+      <w:pPr>
+        <w:tabs>
+          <w:tab w:val="num" w:pos="1440"/>
+        </w:tabs>
+        <w:ind w:left="1440" w:hanging="360"/>
+      </w:pPr>
+    </w:lvl>
+    <w:lvl w:ilvl="2" w:tentative="1">
+      <w:start w:val="1"/>
+      <w:numFmt w:val="decimal"/>
+      <w:lvlText w:val="%3."/>
+      <w:lvlJc w:val="left"/>
+      <w:pPr>
+        <w:tabs>
+          <w:tab w:val="num" w:pos="2160"/>
+        </w:tabs>
+        <w:ind w:left="2160" w:hanging="360"/>
+      </w:pPr>
+    </w:lvl>
+    <w:lvl w:ilvl="3" w:tentative="1">
+      <w:start w:val="1"/>
+      <w:numFmt w:val="decimal"/>
+      <w:lvlText w:val="%4."/>
+      <w:lvlJc w:val="left"/>
+      <w:pPr>
+        <w:tabs>
+          <w:tab w:val="num" w:pos="2880"/>
+        </w:tabs>
+        <w:ind w:left="2880" w:hanging="360"/>
+      </w:pPr>
+    </w:lvl>
+    <w:lvl w:ilvl="4" w:tentative="1">
+      <w:start w:val="1"/>
+      <w:numFmt w:val="decimal"/>
+      <w:lvlText w:val="%5."/>
+      <w:lvlJc w:val="left"/>
+      <w:pPr>
+        <w:tabs>
+          <w:tab w:val="num" w:pos="3600"/>
+        </w:tabs>
+        <w:ind w:left="3600" w:hanging="360"/>
+      </w:pPr>
+    </w:lvl>
+    <w:lvl w:ilvl="5" w:tentative="1">
+      <w:start w:val="1"/>
+      <w:numFmt w:val="decimal"/>
+      <w:lvlText w:val="%6."/>
+      <w:lvlJc w:val="left"/>
+      <w:pPr>
+        <w:tabs>
+          <w:tab w:val="num" w:pos="4320"/>
+        </w:tabs>
+        <w:ind w:left="4320" w:hanging="360"/>
+      </w:pPr>
+    </w:lvl>
+    <w:lvl w:ilvl="6" w:tentative="1">
+      <w:start w:val="1"/>
+      <w:numFmt w:val="decimal"/>
+      <w:lvlText w:val="%7."/>
+      <w:lvlJc w:val="left"/>
+      <w:pPr>
+        <w:tabs>
+          <w:tab w:val="num" w:pos="5040"/>
+        </w:tabs>
+        <w:ind w:left="5040" w:hanging="360"/>
+      </w:pPr>
+    </w:lvl>
+    <w:lvl w:ilvl="7" w:tentative="1">
+      <w:start w:val="1"/>
+      <w:numFmt w:val="decimal"/>
+      <w:lvlText w:val="%8."/>
+      <w:lvlJc w:val="left"/>
+      <w:pPr>
+        <w:tabs>
+          <w:tab w:val="num" w:pos="5760"/>
+        </w:tabs>
+        <w:ind w:left="5760" w:hanging="360"/>
+      </w:pPr>
+    </w:lvl>
+    <w:lvl w:ilvl="8" w:tentative="1">
+      <w:start w:val="1"/>
+      <w:numFmt w:val="decimal"/>
+      <w:lvlText w:val="%9."/>
+      <w:lvlJc w:val="left"/>
+      <w:pPr>
+        <w:tabs>
+          <w:tab w:val="num" w:pos="6480"/>
+        </w:tabs>
+        <w:ind w:left="6480" w:hanging="360"/>
+      </w:pPr>
+    </w:lvl>
+  </w:abstractNum>
+  <w:abstractNum w:abstractNumId="1" w15:restartNumberingAfterBreak="0">
+    <w:nsid w:val="07253A4A"/>
+    <w:multiLevelType w:val="multilevel"/>
+    <w:tmpl w:val="C53AC808"/>
+    <w:lvl w:ilvl="0">
+      <w:start w:val="1"/>
+      <w:numFmt w:val="decimal"/>
+      <w:lvlText w:val="%1."/>
+      <w:lvlJc w:val="left"/>
+      <w:pPr>
+        <w:tabs>
+          <w:tab w:val="num" w:pos="720"/>
+        </w:tabs>
+        <w:ind w:left="720" w:hanging="360"/>
+      </w:pPr>
+    </w:lvl>
+    <w:lvl w:ilvl="1" w:tentative="1">
+      <w:start w:val="1"/>
+      <w:numFmt w:val="decimal"/>
+      <w:lvlText w:val="%2."/>
+      <w:lvlJc w:val="left"/>
+      <w:pPr>
+        <w:tabs>
+          <w:tab w:val="num" w:pos="1440"/>
+        </w:tabs>
+        <w:ind w:left="1440" w:hanging="360"/>
+      </w:pPr>
+    </w:lvl>
+    <w:lvl w:ilvl="2" w:tentative="1">
+      <w:start w:val="1"/>
+      <w:numFmt w:val="decimal"/>
+      <w:lvlText w:val="%3."/>
+      <w:lvlJc w:val="left"/>
+      <w:pPr>
+        <w:tabs>
+          <w:tab w:val="num" w:pos="2160"/>
+        </w:tabs>
+        <w:ind w:left="2160" w:hanging="360"/>
+      </w:pPr>
+    </w:lvl>
+    <w:lvl w:ilvl="3" w:tentative="1">
+      <w:start w:val="1"/>
+      <w:numFmt w:val="decimal"/>
+      <w:lvlText w:val="%4."/>
+      <w:lvlJc w:val="left"/>
+      <w:pPr>
+        <w:tabs>
+          <w:tab w:val="num" w:pos="2880"/>
+        </w:tabs>
+        <w:ind w:left="2880" w:hanging="360"/>
+      </w:pPr>
+    </w:lvl>
+    <w:lvl w:ilvl="4" w:tentative="1">
+      <w:start w:val="1"/>
+      <w:numFmt w:val="decimal"/>
+      <w:lvlText w:val="%5."/>
+      <w:lvlJc w:val="left"/>
+      <w:pPr>
+        <w:tabs>
+          <w:tab w:val="num" w:pos="3600"/>
+        </w:tabs>
+        <w:ind w:left="3600" w:hanging="360"/>
+      </w:pPr>
+    </w:lvl>
+    <w:lvl w:ilvl="5" w:tentative="1">
+      <w:start w:val="1"/>
+      <w:numFmt w:val="decimal"/>
+      <w:lvlText w:val="%6."/>
+      <w:lvlJc w:val="left"/>
+      <w:pPr>
+        <w:tabs>
+          <w:tab w:val="num" w:pos="4320"/>
+        </w:tabs>
+        <w:ind w:left="4320" w:hanging="360"/>
+      </w:pPr>
+    </w:lvl>
+    <w:lvl w:ilvl="6" w:tentative="1">
+      <w:start w:val="1"/>
+      <w:numFmt w:val="decimal"/>
+      <w:lvlText w:val="%7."/>
+      <w:lvlJc w:val="left"/>
+      <w:pPr>
+        <w:tabs>
+          <w:tab w:val="num" w:pos="5040"/>
+        </w:tabs>
+        <w:ind w:left="5040" w:hanging="360"/>
+      </w:pPr>
+    </w:lvl>
+    <w:lvl w:ilvl="7" w:tentative="1">
+      <w:start w:val="1"/>
+      <w:numFmt w:val="decimal"/>
+      <w:lvlText w:val="%8."/>
+      <w:lvlJc w:val="left"/>
+      <w:pPr>
+        <w:tabs>
+          <w:tab w:val="num" w:pos="5760"/>
+        </w:tabs>
+        <w:ind w:left="5760" w:hanging="360"/>
+      </w:pPr>
+    </w:lvl>
+    <w:lvl w:ilvl="8" w:tentative="1">
+      <w:start w:val="1"/>
+      <w:numFmt w:val="decimal"/>
+      <w:lvlText w:val="%9."/>
+      <w:lvlJc w:val="left"/>
+      <w:pPr>
+        <w:tabs>
+          <w:tab w:val="num" w:pos="6480"/>
+        </w:tabs>
+        <w:ind w:left="6480" w:hanging="360"/>
+      </w:pPr>
+    </w:lvl>
+  </w:abstractNum>
+  <w:abstractNum w:abstractNumId="2" w15:restartNumberingAfterBreak="0">
     <w:nsid w:val="08042B01"/>
     <w:multiLevelType w:val="multilevel"/>
     <w:tmpl w:val="F776F570"/>
@@ -1430,7 +1915,156 @@
       </w:rPr>
     </w:lvl>
   </w:abstractNum>
-  <w:abstractNum w:abstractNumId="1" w15:restartNumberingAfterBreak="0">
+  <w:abstractNum w:abstractNumId="3" w15:restartNumberingAfterBreak="0">
+    <w:nsid w:val="3775402A"/>
+    <w:multiLevelType w:val="multilevel"/>
+    <w:tmpl w:val="871246D0"/>
+    <w:lvl w:ilvl="0">
+      <w:start w:val="1"/>
+      <w:numFmt w:val="bullet"/>
+      <w:lvlText w:val=""/>
+      <w:lvlJc w:val="left"/>
+      <w:pPr>
+        <w:tabs>
+          <w:tab w:val="num" w:pos="720"/>
+        </w:tabs>
+        <w:ind w:left="720" w:hanging="360"/>
+      </w:pPr>
+      <w:rPr>
+        <w:rFonts w:ascii="Symbol" w:hAnsi="Symbol" w:hint="default"/>
+        <w:sz w:val="20"/>
+      </w:rPr>
+    </w:lvl>
+    <w:lvl w:ilvl="1" w:tentative="1">
+      <w:start w:val="1"/>
+      <w:numFmt w:val="bullet"/>
+      <w:lvlText w:val="o"/>
+      <w:lvlJc w:val="left"/>
+      <w:pPr>
+        <w:tabs>
+          <w:tab w:val="num" w:pos="1440"/>
+        </w:tabs>
+        <w:ind w:left="1440" w:hanging="360"/>
+      </w:pPr>
+      <w:rPr>
+        <w:rFonts w:ascii="Courier New" w:hAnsi="Courier New" w:hint="default"/>
+        <w:sz w:val="20"/>
+      </w:rPr>
+    </w:lvl>
+    <w:lvl w:ilvl="2" w:tentative="1">
+      <w:start w:val="1"/>
+      <w:numFmt w:val="bullet"/>
+      <w:lvlText w:val=""/>
+      <w:lvlJc w:val="left"/>
+      <w:pPr>
+        <w:tabs>
+          <w:tab w:val="num" w:pos="2160"/>
+        </w:tabs>
+        <w:ind w:left="2160" w:hanging="360"/>
+      </w:pPr>
+      <w:rPr>
+        <w:rFonts w:ascii="Wingdings" w:hAnsi="Wingdings" w:hint="default"/>
+        <w:sz w:val="20"/>
+      </w:rPr>
+    </w:lvl>
+    <w:lvl w:ilvl="3" w:tentative="1">
+      <w:start w:val="1"/>
+      <w:numFmt w:val="bullet"/>
+      <w:lvlText w:val=""/>
+      <w:lvlJc w:val="left"/>
+      <w:pPr>
+        <w:tabs>
+          <w:tab w:val="num" w:pos="2880"/>
+        </w:tabs>
+        <w:ind w:left="2880" w:hanging="360"/>
+      </w:pPr>
+      <w:rPr>
+        <w:rFonts w:ascii="Wingdings" w:hAnsi="Wingdings" w:hint="default"/>
+        <w:sz w:val="20"/>
+      </w:rPr>
+    </w:lvl>
+    <w:lvl w:ilvl="4" w:tentative="1">
+      <w:start w:val="1"/>
+      <w:numFmt w:val="bullet"/>
+      <w:lvlText w:val=""/>
+      <w:lvlJc w:val="left"/>
+      <w:pPr>
+        <w:tabs>
+          <w:tab w:val="num" w:pos="3600"/>
+        </w:tabs>
+        <w:ind w:left="3600" w:hanging="360"/>
+      </w:pPr>
+      <w:rPr>
+        <w:rFonts w:ascii="Wingdings" w:hAnsi="Wingdings" w:hint="default"/>
+        <w:sz w:val="20"/>
+      </w:rPr>
+    </w:lvl>
+    <w:lvl w:ilvl="5" w:tentative="1">
+      <w:start w:val="1"/>
+      <w:numFmt w:val="bullet"/>
+      <w:lvlText w:val=""/>
+      <w:lvlJc w:val="left"/>
+      <w:pPr>
+        <w:tabs>
+          <w:tab w:val="num" w:pos="4320"/>
+        </w:tabs>
+        <w:ind w:left="4320" w:hanging="360"/>
+      </w:pPr>
+      <w:rPr>
+        <w:rFonts w:ascii="Wingdings" w:hAnsi="Wingdings" w:hint="default"/>
+        <w:sz w:val="20"/>
+      </w:rPr>
+    </w:lvl>
+    <w:lvl w:ilvl="6" w:tentative="1">
+      <w:start w:val="1"/>
+      <w:numFmt w:val="bullet"/>
+      <w:lvlText w:val=""/>
+      <w:lvlJc w:val="left"/>
+      <w:pPr>
+        <w:tabs>
+          <w:tab w:val="num" w:pos="5040"/>
+        </w:tabs>
+        <w:ind w:left="5040" w:hanging="360"/>
+      </w:pPr>
+      <w:rPr>
+        <w:rFonts w:ascii="Wingdings" w:hAnsi="Wingdings" w:hint="default"/>
+        <w:sz w:val="20"/>
+      </w:rPr>
+    </w:lvl>
+    <w:lvl w:ilvl="7" w:tentative="1">
+      <w:start w:val="1"/>
+      <w:numFmt w:val="bullet"/>
+      <w:lvlText w:val=""/>
+      <w:lvlJc w:val="left"/>
+      <w:pPr>
+        <w:tabs>
+          <w:tab w:val="num" w:pos="5760"/>
+        </w:tabs>
+        <w:ind w:left="5760" w:hanging="360"/>
+      </w:pPr>
+      <w:rPr>
+        <w:rFonts w:ascii="Wingdings" w:hAnsi="Wingdings" w:hint="default"/>
+        <w:sz w:val="20"/>
+      </w:rPr>
+    </w:lvl>
+    <w:lvl w:ilvl="8" w:tentative="1">
+      <w:start w:val="1"/>
+      <w:numFmt w:val="bullet"/>
+      <w:lvlText w:val=""/>
+      <w:lvlJc w:val="left"/>
+      <w:pPr>
+        <w:tabs>
+          <w:tab w:val="num" w:pos="6480"/>
+        </w:tabs>
+        <w:ind w:left="6480" w:hanging="360"/>
+      </w:pPr>
+      <w:rPr>
+        <w:rFonts w:ascii="Wingdings" w:hAnsi="Wingdings" w:hint="default"/>
+        <w:sz w:val="20"/>
+      </w:rPr>
+    </w:lvl>
+  </w:abstractNum>
+  <w:abstractNum w:abstractNumId="4" w15:restartNumberingAfterBreak="0">
     <w:nsid w:val="3B8934F2"/>
     <w:multiLevelType w:val="multilevel"/>
     <w:tmpl w:val="D56C46D0"/>
@@ -1543,7 +2177,7 @@
       </w:pPr>
     </w:lvl>
   </w:abstractNum>
-  <w:abstractNum w:abstractNumId="2" w15:restartNumberingAfterBreak="0">
+  <w:abstractNum w:abstractNumId="5" w15:restartNumberingAfterBreak="0">
     <w:nsid w:val="4EC478C7"/>
     <w:multiLevelType w:val="multilevel"/>
     <w:tmpl w:val="785A9AFE"/>
@@ -1656,7 +2290,7 @@
       </w:pPr>
     </w:lvl>
   </w:abstractNum>
-  <w:abstractNum w:abstractNumId="3" w15:restartNumberingAfterBreak="0">
+  <w:abstractNum w:abstractNumId="6" w15:restartNumberingAfterBreak="0">
     <w:nsid w:val="509D6381"/>
     <w:multiLevelType w:val="multilevel"/>
     <w:tmpl w:val="534C10C6"/>
@@ -1769,7 +2403,7 @@
       </w:pPr>
     </w:lvl>
   </w:abstractNum>
-  <w:abstractNum w:abstractNumId="4" w15:restartNumberingAfterBreak="0">
+  <w:abstractNum w:abstractNumId="7" w15:restartNumberingAfterBreak="0">
     <w:nsid w:val="60212BBE"/>
     <w:multiLevelType w:val="multilevel"/>
     <w:tmpl w:val="9B405ED2"/>
@@ -1882,7 +2516,7 @@
       </w:pPr>
     </w:lvl>
   </w:abstractNum>
-  <w:abstractNum w:abstractNumId="5" w15:restartNumberingAfterBreak="0">
+  <w:abstractNum w:abstractNumId="8" w15:restartNumberingAfterBreak="0">
     <w:nsid w:val="6D732732"/>
     <w:multiLevelType w:val="multilevel"/>
     <w:tmpl w:val="C6F8BD52"/>
@@ -2032,22 +2666,31 @@
     </w:lvl>
   </w:abstractNum>
   <w:num w:numId="1">
+    <w:abstractNumId w:val="6"/>
+  </w:num>
+  <w:num w:numId="2">
+    <w:abstractNumId w:val="8"/>
+  </w:num>
+  <w:num w:numId="3">
+    <w:abstractNumId w:val="5"/>
+  </w:num>
+  <w:num w:numId="4">
+    <w:abstractNumId w:val="7"/>
+  </w:num>
+  <w:num w:numId="5">
+    <w:abstractNumId w:val="2"/>
+  </w:num>
+  <w:num w:numId="6">
+    <w:abstractNumId w:val="4"/>
+  </w:num>
+  <w:num w:numId="7">
+    <w:abstractNumId w:val="1"/>
+  </w:num>
+  <w:num w:numId="8">
     <w:abstractNumId w:val="3"/>
   </w:num>
-  <w:num w:numId="2">
-    <w:abstractNumId w:val="5"/>
-  </w:num>
-  <w:num w:numId="3">
-    <w:abstractNumId w:val="2"/>
-  </w:num>
-  <w:num w:numId="4">
-    <w:abstractNumId w:val="4"/>
-  </w:num>
-  <w:num w:numId="5">
+  <w:num w:numId="9">
     <w:abstractNumId w:val="0"/>
-  </w:num>
-  <w:num w:numId="6">
-    <w:abstractNumId w:val="1"/>
   </w:num>
 </w:numbering>
 </file>
@@ -2518,6 +3161,11 @@
       <w:u w:val="single"/>
     </w:rPr>
   </w:style>
+  <w:style w:type="character" w:customStyle="1" w:styleId="apple-tab-span">
+    <w:name w:val="apple-tab-span"/>
+    <w:basedOn w:val="DefaultParagraphFont"/>
+    <w:rsid w:val="003A6CA2"/>
+  </w:style>
 </w:styles>
 </file>
 

</xml_diff>